<commit_message>
Pede senha de admin para alterar multa
</commit_message>
<xml_diff>
--- a/Biblioteca_DAD/Manual_Instrucoes_Biblioteca_DAD_v1.0.docx
+++ b/Biblioteca_DAD/Manual_Instrucoes_Biblioteca_DAD_v1.0.docx
@@ -1244,14 +1244,14 @@
                 </w:rPr>
                 <w:fldChar w:fldCharType="separate"/>
               </w:r>
-              <w:hyperlink w:anchor="_Toc15931054" w:history="1">
+              <w:hyperlink w:anchor="_Toc15931085" w:history="1">
                 <w:r>
                   <w:rPr>
                     <w:rStyle w:val="Hiperligao"/>
                     <w:b/>
                     <w:noProof/>
                   </w:rPr>
-                  <w:t>MANUAL DE INSTALAÇÕES</w:t>
+                  <w:t>MANUAL DE INSTALAÇÃO</w:t>
                 </w:r>
                 <w:r>
                   <w:rPr>
@@ -1272,7 +1272,7 @@
                     <w:noProof/>
                     <w:webHidden/>
                   </w:rPr>
-                  <w:instrText xml:space="preserve"> PAGEREF _Toc15931054 \h </w:instrText>
+                  <w:instrText xml:space="preserve"> PAGEREF _Toc15931085 \h </w:instrText>
                 </w:r>
                 <w:r>
                   <w:rPr>
@@ -1317,7 +1317,7 @@
                   <w:lang w:eastAsia="pt-PT"/>
                 </w:rPr>
               </w:pPr>
-              <w:hyperlink w:anchor="_Toc15931055" w:history="1">
+              <w:hyperlink w:anchor="_Toc15931086" w:history="1">
                 <w:r>
                   <w:rPr>
                     <w:rStyle w:val="Hiperligao"/>
@@ -1345,7 +1345,7 @@
                     <w:noProof/>
                     <w:webHidden/>
                   </w:rPr>
-                  <w:instrText xml:space="preserve"> PAGEREF _Toc15931055 \h </w:instrText>
+                  <w:instrText xml:space="preserve"> PAGEREF _Toc15931086 \h </w:instrText>
                 </w:r>
                 <w:r>
                   <w:rPr>
@@ -1391,8 +1391,6 @@
                 <w:fldChar w:fldCharType="end"/>
               </w:r>
             </w:p>
-            <w:bookmarkStart w:id="0" w:name="_GoBack" w:displacedByCustomXml="next"/>
-            <w:bookmarkEnd w:id="0" w:displacedByCustomXml="next"/>
           </w:sdtContent>
         </w:sdt>
         <w:p>
@@ -1429,7 +1427,7 @@
           <w:szCs w:val="28"/>
         </w:rPr>
       </w:pPr>
-      <w:bookmarkStart w:id="1" w:name="_Toc15931054"/>
+      <w:bookmarkStart w:id="0" w:name="_Toc15931085"/>
       <w:r>
         <w:rPr>
           <w:b/>
@@ -1437,9 +1435,17 @@
           <w:szCs w:val="28"/>
         </w:rPr>
         <w:lastRenderedPageBreak/>
-        <w:t>MANUAL DE INSTALAÇÕES</w:t>
-      </w:r>
-      <w:bookmarkEnd w:id="1"/>
+        <w:t>MANUAL DE INSTALAÇ</w:t>
+      </w:r>
+      <w:r>
+        <w:rPr>
+          <w:b/>
+          <w:sz w:val="28"/>
+          <w:szCs w:val="28"/>
+        </w:rPr>
+        <w:t>ÃO</w:t>
+      </w:r>
+      <w:bookmarkEnd w:id="0"/>
     </w:p>
     <w:p/>
     <w:p>
@@ -2023,7 +2029,7 @@
           <w:szCs w:val="28"/>
         </w:rPr>
       </w:pPr>
-      <w:bookmarkStart w:id="2" w:name="_Toc15931055"/>
+      <w:bookmarkStart w:id="1" w:name="_Toc15931086"/>
       <w:r>
         <w:rPr>
           <w:b/>
@@ -2033,10 +2039,177 @@
         <w:lastRenderedPageBreak/>
         <w:t>MANUAL DE UTILIZAÇÃO</w:t>
       </w:r>
+      <w:bookmarkEnd w:id="1"/>
+    </w:p>
+    <w:p>
+      <w:pPr>
+        <w:jc w:val="both"/>
+      </w:pPr>
+      <w:r>
+        <w:t>Procure no menu iniciar por “Biblioteca Dádiva de Deus” e clique em “Abrir”, ou dê duplo clique no atalho correspondente na área de trabalho ou ainda abra diretamente o ficheiro “BibliotecaDAD.exe” na pasta: “</w:t>
+      </w:r>
+      <w:r>
+        <w:t>C:\Program Files (x86)\Biblioteca Dádiva de Deus</w:t>
+      </w:r>
+      <w:r>
+        <w:t>”.</w:t>
+      </w:r>
+    </w:p>
+    <w:p>
+      <w:r>
+        <w:t>Aguarde enquanto o programa carrega as bases de dados.</w:t>
+      </w:r>
+    </w:p>
+    <w:p>
+      <w:pPr>
+        <w:jc w:val="center"/>
+      </w:pPr>
+      <w:r>
+        <w:rPr>
+          <w:noProof/>
+        </w:rPr>
+        <w:drawing>
+          <wp:inline distT="0" distB="0" distL="0" distR="0" wp14:anchorId="754839E1" wp14:editId="5DB5A137">
+            <wp:extent cx="2647950" cy="1650350"/>
+            <wp:effectExtent l="0" t="0" r="0" b="7620"/>
+            <wp:docPr id="12" name="Imagem 12"/>
+            <wp:cNvGraphicFramePr>
+              <a:graphicFrameLocks xmlns:a="http://schemas.openxmlformats.org/drawingml/2006/main" noChangeAspect="1"/>
+            </wp:cNvGraphicFramePr>
+            <a:graphic xmlns:a="http://schemas.openxmlformats.org/drawingml/2006/main">
+              <a:graphicData uri="http://schemas.openxmlformats.org/drawingml/2006/picture">
+                <pic:pic xmlns:pic="http://schemas.openxmlformats.org/drawingml/2006/picture">
+                  <pic:nvPicPr>
+                    <pic:cNvPr id="12" name="10.jpg"/>
+                    <pic:cNvPicPr/>
+                  </pic:nvPicPr>
+                  <pic:blipFill>
+                    <a:blip r:embed="rId21">
+                      <a:extLst>
+                        <a:ext uri="{28A0092B-C50C-407E-A947-70E740481C1C}">
+                          <a14:useLocalDpi xmlns:a14="http://schemas.microsoft.com/office/drawing/2010/main" val="0"/>
+                        </a:ext>
+                      </a:extLst>
+                    </a:blip>
+                    <a:stretch>
+                      <a:fillRect/>
+                    </a:stretch>
+                  </pic:blipFill>
+                  <pic:spPr>
+                    <a:xfrm>
+                      <a:off x="0" y="0"/>
+                      <a:ext cx="2663661" cy="1660142"/>
+                    </a:xfrm>
+                    <a:prstGeom prst="rect">
+                      <a:avLst/>
+                    </a:prstGeom>
+                  </pic:spPr>
+                </pic:pic>
+              </a:graphicData>
+            </a:graphic>
+          </wp:inline>
+        </w:drawing>
+      </w:r>
+    </w:p>
+    <w:p>
+      <w:pPr>
+        <w:pStyle w:val="Ttulo2"/>
+      </w:pPr>
+      <w:r>
+        <w:t>Registro</w:t>
+      </w:r>
+    </w:p>
+    <w:p>
+      <w:pPr>
+        <w:jc w:val="both"/>
+      </w:pPr>
+      <w:r>
+        <w:t>Na primeira vez que abrir o programa será pedido para fazer um registro do funcionário. Mais tarde nas “Configurações” é possível adicionar mais funcionários.</w:t>
+      </w:r>
+    </w:p>
+    <w:p>
+      <w:pPr>
+        <w:jc w:val="both"/>
+      </w:pPr>
+      <w:r>
+        <w:t>Agora é preciso apenas escolher um nome de usuário (de preferência sem espaços no nome) e uma senha. É com esses dois dados que vai ser feito o login. Guarde em lugar seguro e não se esqueça. Mais tarde é possível alterar a senha, mas não é possível alterar o nome de usuário.</w:t>
+      </w:r>
+    </w:p>
+    <w:p>
+      <w:pPr>
+        <w:jc w:val="both"/>
+      </w:pPr>
+      <w:r>
+        <w:t>Atenção: o nome de usuário não é necessariamente o nome do funcionário. Pode ser qualquer sequência de letras, números e símbolos. Por exemplo, poderia ser ‘@teste1!’. Escolha o que gostar mais. Não é possível ter dois funcionários com o mesmo nome!</w:t>
+      </w:r>
+    </w:p>
+    <w:p>
+      <w:pPr>
+        <w:jc w:val="both"/>
+      </w:pPr>
+      <w:r>
+        <w:t>Preencha os dois campos e clique em ‘Registrar”.</w:t>
+      </w:r>
+      <w:r>
+        <w:t xml:space="preserve"> Se estiver tudo certo, clique em “Ok” e avance para o login. Se não, corrija o que for necessário, de acordo com a mensagem de erro que surgir e clique em “Registrar” outra vez.</w:t>
+      </w:r>
+      <w:bookmarkStart w:id="2" w:name="_GoBack"/>
       <w:bookmarkEnd w:id="2"/>
     </w:p>
+    <w:p>
+      <w:pPr>
+        <w:jc w:val="center"/>
+      </w:pPr>
+      <w:r>
+        <w:rPr>
+          <w:noProof/>
+        </w:rPr>
+        <w:drawing>
+          <wp:inline distT="0" distB="0" distL="0" distR="0" wp14:anchorId="480737EB" wp14:editId="7DD9D9DB">
+            <wp:extent cx="3790950" cy="2256152"/>
+            <wp:effectExtent l="0" t="0" r="0" b="0"/>
+            <wp:docPr id="13" name="Imagem 13" descr="Registro"/>
+            <wp:cNvGraphicFramePr>
+              <a:graphicFrameLocks xmlns:a="http://schemas.openxmlformats.org/drawingml/2006/main" noChangeAspect="1"/>
+            </wp:cNvGraphicFramePr>
+            <a:graphic xmlns:a="http://schemas.openxmlformats.org/drawingml/2006/main">
+              <a:graphicData uri="http://schemas.openxmlformats.org/drawingml/2006/picture">
+                <pic:pic xmlns:pic="http://schemas.openxmlformats.org/drawingml/2006/picture">
+                  <pic:nvPicPr>
+                    <pic:cNvPr id="13" name="11.jpg"/>
+                    <pic:cNvPicPr/>
+                  </pic:nvPicPr>
+                  <pic:blipFill>
+                    <a:blip r:embed="rId22">
+                      <a:extLst>
+                        <a:ext uri="{28A0092B-C50C-407E-A947-70E740481C1C}">
+                          <a14:useLocalDpi xmlns:a14="http://schemas.microsoft.com/office/drawing/2010/main" val="0"/>
+                        </a:ext>
+                      </a:extLst>
+                    </a:blip>
+                    <a:stretch>
+                      <a:fillRect/>
+                    </a:stretch>
+                  </pic:blipFill>
+                  <pic:spPr>
+                    <a:xfrm>
+                      <a:off x="0" y="0"/>
+                      <a:ext cx="3809443" cy="2267158"/>
+                    </a:xfrm>
+                    <a:prstGeom prst="rect">
+                      <a:avLst/>
+                    </a:prstGeom>
+                  </pic:spPr>
+                </pic:pic>
+              </a:graphicData>
+            </a:graphic>
+          </wp:inline>
+        </w:drawing>
+      </w:r>
+    </w:p>
+    <w:p/>
     <w:sectPr>
-      <w:headerReference w:type="default" r:id="rId21"/>
+      <w:headerReference w:type="default" r:id="rId23"/>
       <w:pgSz w:w="11906" w:h="16838"/>
       <w:pgMar w:top="1417" w:right="1701" w:bottom="1417" w:left="1701" w:header="708" w:footer="708" w:gutter="0"/>
       <w:pgNumType w:start="0"/>
@@ -2603,6 +2776,28 @@
       <w:szCs w:val="32"/>
     </w:rPr>
   </w:style>
+  <w:style w:type="paragraph" w:styleId="Ttulo2">
+    <w:name w:val="heading 2"/>
+    <w:basedOn w:val="Normal"/>
+    <w:next w:val="Normal"/>
+    <w:link w:val="Ttulo2Carter"/>
+    <w:uiPriority w:val="9"/>
+    <w:unhideWhenUsed/>
+    <w:qFormat/>
+    <w:rsid w:val="00032D24"/>
+    <w:pPr>
+      <w:keepNext/>
+      <w:keepLines/>
+      <w:spacing w:before="40" w:after="0"/>
+      <w:outlineLvl w:val="1"/>
+    </w:pPr>
+    <w:rPr>
+      <w:rFonts w:asciiTheme="majorHAnsi" w:eastAsiaTheme="majorEastAsia" w:hAnsiTheme="majorHAnsi" w:cstheme="majorBidi"/>
+      <w:color w:val="2F5496" w:themeColor="accent1" w:themeShade="BF"/>
+      <w:sz w:val="26"/>
+      <w:szCs w:val="26"/>
+    </w:rPr>
+  </w:style>
   <w:style w:type="character" w:default="1" w:styleId="Tipodeletrapredefinidodopargrafo">
     <w:name w:val="Default Paragraph Font"/>
     <w:uiPriority w:val="1"/>
@@ -2771,6 +2966,20 @@
     <w:rPr>
       <w:color w:val="0563C1" w:themeColor="hyperlink"/>
       <w:u w:val="single"/>
+    </w:rPr>
+  </w:style>
+  <w:style w:type="character" w:customStyle="1" w:styleId="Ttulo2Carter">
+    <w:name w:val="Título 2 Caráter"/>
+    <w:basedOn w:val="Tipodeletrapredefinidodopargrafo"/>
+    <w:link w:val="Ttulo2"/>
+    <w:uiPriority w:val="9"/>
+    <w:rsid w:val="00032D24"/>
+    <w:rPr>
+      <w:rFonts w:asciiTheme="majorHAnsi" w:eastAsiaTheme="majorEastAsia" w:hAnsiTheme="majorHAnsi" w:cstheme="majorBidi"/>
+      <w:color w:val="2F5496" w:themeColor="accent1" w:themeShade="BF"/>
+      <w:sz w:val="26"/>
+      <w:szCs w:val="26"/>
+      <w:lang w:val="pt-PT"/>
     </w:rPr>
   </w:style>
 </w:styles>
@@ -3095,7 +3304,7 @@
 </file>
 
 <file path=customXml/itemProps2.xml><?xml version="1.0" encoding="utf-8"?>
-<ds:datastoreItem xmlns:ds="http://schemas.openxmlformats.org/officeDocument/2006/customXml" ds:itemID="{4B143E6C-29AD-4303-A978-00BB9212D87A}">
+<ds:datastoreItem xmlns:ds="http://schemas.openxmlformats.org/officeDocument/2006/customXml" ds:itemID="{BE4306A8-0962-4E01-83E4-63D957C677B9}">
   <ds:schemaRefs>
     <ds:schemaRef ds:uri="http://schemas.openxmlformats.org/officeDocument/2006/bibliography"/>
   </ds:schemaRefs>

</xml_diff>

<commit_message>
Diversos bugs corrigidos, relacionados com multas e outros
</commit_message>
<xml_diff>
--- a/Biblioteca_DAD/Manual_Instrucoes_Biblioteca_DAD_v1.0.docx
+++ b/Biblioteca_DAD/Manual_Instrucoes_Biblioteca_DAD_v1.0.docx
@@ -1244,7 +1244,7 @@
                 </w:rPr>
                 <w:fldChar w:fldCharType="separate"/>
               </w:r>
-              <w:hyperlink w:anchor="_Toc15935206" w:history="1">
+              <w:hyperlink w:anchor="_Toc16546320" w:history="1">
                 <w:r>
                   <w:rPr>
                     <w:rStyle w:val="Hiperligao"/>
@@ -1272,7 +1272,7 @@
                     <w:noProof/>
                     <w:webHidden/>
                   </w:rPr>
-                  <w:instrText xml:space="preserve"> PAGEREF _Toc15935206 \h </w:instrText>
+                  <w:instrText xml:space="preserve"> PAGEREF _Toc16546320 \h </w:instrText>
                 </w:r>
                 <w:r>
                   <w:rPr>
@@ -1317,7 +1317,7 @@
                   <w:lang w:eastAsia="pt-PT"/>
                 </w:rPr>
               </w:pPr>
-              <w:hyperlink w:anchor="_Toc15935207" w:history="1">
+              <w:hyperlink w:anchor="_Toc16546321" w:history="1">
                 <w:r>
                   <w:rPr>
                     <w:rStyle w:val="Hiperligao"/>
@@ -1345,7 +1345,7 @@
                     <w:noProof/>
                     <w:webHidden/>
                   </w:rPr>
-                  <w:instrText xml:space="preserve"> PAGEREF _Toc15935207 \h </w:instrText>
+                  <w:instrText xml:space="preserve"> PAGEREF _Toc16546321 \h </w:instrText>
                 </w:r>
                 <w:r>
                   <w:rPr>
@@ -1390,7 +1390,7 @@
                   <w:lang w:eastAsia="pt-PT"/>
                 </w:rPr>
               </w:pPr>
-              <w:hyperlink w:anchor="_Toc15935208" w:history="1">
+              <w:hyperlink w:anchor="_Toc16546322" w:history="1">
                 <w:r>
                   <w:rPr>
                     <w:rStyle w:val="Hiperligao"/>
@@ -1419,7 +1419,7 @@
                     <w:noProof/>
                     <w:webHidden/>
                   </w:rPr>
-                  <w:instrText xml:space="preserve"> PAGEREF _Toc15935208 \h </w:instrText>
+                  <w:instrText xml:space="preserve"> PAGEREF _Toc16546322 \h </w:instrText>
                 </w:r>
                 <w:r>
                   <w:rPr>
@@ -1464,7 +1464,7 @@
                   <w:lang w:eastAsia="pt-PT"/>
                 </w:rPr>
               </w:pPr>
-              <w:hyperlink w:anchor="_Toc15935209" w:history="1">
+              <w:hyperlink w:anchor="_Toc16546323" w:history="1">
                 <w:r>
                   <w:rPr>
                     <w:rStyle w:val="Hiperligao"/>
@@ -1493,7 +1493,7 @@
                     <w:noProof/>
                     <w:webHidden/>
                   </w:rPr>
-                  <w:instrText xml:space="preserve"> PAGEREF _Toc15935209 \h </w:instrText>
+                  <w:instrText xml:space="preserve"> PAGEREF _Toc16546323 \h </w:instrText>
                 </w:r>
                 <w:r>
                   <w:rPr>
@@ -1531,10 +1531,14 @@
                   <w:tab w:val="right" w:leader="dot" w:pos="8494"/>
                 </w:tabs>
                 <w:rPr>
+                  <w:rFonts w:asciiTheme="minorHAnsi" w:eastAsiaTheme="minorEastAsia" w:hAnsiTheme="minorHAnsi" w:cstheme="minorBidi"/>
                   <w:noProof/>
+                  <w:sz w:val="22"/>
+                  <w:szCs w:val="22"/>
+                  <w:lang w:eastAsia="pt-PT"/>
                 </w:rPr>
               </w:pPr>
-              <w:hyperlink w:anchor="_Toc15935210" w:history="1">
+              <w:hyperlink w:anchor="_Toc16546324" w:history="1">
                 <w:r>
                   <w:rPr>
                     <w:rStyle w:val="Hiperligao"/>
@@ -1561,7 +1565,7 @@
                     <w:noProof/>
                     <w:webHidden/>
                   </w:rPr>
-                  <w:instrText xml:space="preserve"> PAGEREF _Toc15935210 \h </w:instrText>
+                  <w:instrText xml:space="preserve"> PAGEREF _Toc16546324 \h </w:instrText>
                 </w:r>
                 <w:r>
                   <w:rPr>
@@ -1599,10 +1603,14 @@
                   <w:tab w:val="right" w:leader="dot" w:pos="8494"/>
                 </w:tabs>
                 <w:rPr>
+                  <w:rFonts w:asciiTheme="minorHAnsi" w:eastAsiaTheme="minorEastAsia" w:hAnsiTheme="minorHAnsi" w:cstheme="minorBidi"/>
                   <w:noProof/>
+                  <w:sz w:val="22"/>
+                  <w:szCs w:val="22"/>
+                  <w:lang w:eastAsia="pt-PT"/>
                 </w:rPr>
               </w:pPr>
-              <w:hyperlink w:anchor="_Toc15935211" w:history="1">
+              <w:hyperlink w:anchor="_Toc16546325" w:history="1">
                 <w:r>
                   <w:rPr>
                     <w:rStyle w:val="Hiperligao"/>
@@ -1629,7 +1637,7 @@
                     <w:noProof/>
                     <w:webHidden/>
                   </w:rPr>
-                  <w:instrText xml:space="preserve"> PAGEREF _Toc15935211 \h </w:instrText>
+                  <w:instrText xml:space="preserve"> PAGEREF _Toc16546325 \h </w:instrText>
                 </w:r>
                 <w:r>
                   <w:rPr>
@@ -1659,8 +1667,6 @@
                   <w:fldChar w:fldCharType="end"/>
                 </w:r>
               </w:hyperlink>
-              <w:bookmarkStart w:id="0" w:name="_GoBack"/>
-              <w:bookmarkEnd w:id="0"/>
             </w:p>
             <w:p>
               <w:pPr>
@@ -1676,7 +1682,7 @@
                   <w:lang w:eastAsia="pt-PT"/>
                 </w:rPr>
               </w:pPr>
-              <w:hyperlink w:anchor="_Toc15935212" w:history="1">
+              <w:hyperlink w:anchor="_Toc16546326" w:history="1">
                 <w:r>
                   <w:rPr>
                     <w:rStyle w:val="Hiperligao"/>
@@ -1684,7 +1690,7 @@
                     <w:bCs/>
                     <w:noProof/>
                   </w:rPr>
-                  <w:t>Janela Principal</w:t>
+                  <w:t>Janela Principal (Livros)</w:t>
                 </w:r>
                 <w:r>
                   <w:rPr>
@@ -1705,7 +1711,7 @@
                     <w:noProof/>
                     <w:webHidden/>
                   </w:rPr>
-                  <w:instrText xml:space="preserve"> PAGEREF _Toc15935212 \h </w:instrText>
+                  <w:instrText xml:space="preserve"> PAGEREF _Toc16546326 \h </w:instrText>
                 </w:r>
                 <w:r>
                   <w:rPr>
@@ -1726,6 +1732,450 @@
                     <w:webHidden/>
                   </w:rPr>
                   <w:t>7</w:t>
+                </w:r>
+                <w:r>
+                  <w:rPr>
+                    <w:noProof/>
+                    <w:webHidden/>
+                  </w:rPr>
+                  <w:fldChar w:fldCharType="end"/>
+                </w:r>
+              </w:hyperlink>
+            </w:p>
+            <w:p>
+              <w:pPr>
+                <w:pStyle w:val="ndice3"/>
+                <w:tabs>
+                  <w:tab w:val="right" w:leader="dot" w:pos="8494"/>
+                </w:tabs>
+                <w:rPr>
+                  <w:rFonts w:asciiTheme="minorHAnsi" w:eastAsiaTheme="minorEastAsia" w:hAnsiTheme="minorHAnsi" w:cstheme="minorBidi"/>
+                  <w:noProof/>
+                  <w:sz w:val="22"/>
+                  <w:szCs w:val="22"/>
+                  <w:lang w:eastAsia="pt-PT"/>
+                </w:rPr>
+              </w:pPr>
+              <w:hyperlink w:anchor="_Toc16546327" w:history="1">
+                <w:r>
+                  <w:rPr>
+                    <w:rStyle w:val="Hiperligao"/>
+                    <w:b/>
+                    <w:bCs/>
+                    <w:noProof/>
+                  </w:rPr>
+                  <w:t>Adicionar Livro</w:t>
+                </w:r>
+                <w:r>
+                  <w:rPr>
+                    <w:noProof/>
+                    <w:webHidden/>
+                  </w:rPr>
+                  <w:tab/>
+                </w:r>
+                <w:r>
+                  <w:rPr>
+                    <w:noProof/>
+                    <w:webHidden/>
+                  </w:rPr>
+                  <w:fldChar w:fldCharType="begin"/>
+                </w:r>
+                <w:r>
+                  <w:rPr>
+                    <w:noProof/>
+                    <w:webHidden/>
+                  </w:rPr>
+                  <w:instrText xml:space="preserve"> PAGEREF _Toc16546327 \h </w:instrText>
+                </w:r>
+                <w:r>
+                  <w:rPr>
+                    <w:noProof/>
+                    <w:webHidden/>
+                  </w:rPr>
+                </w:r>
+                <w:r>
+                  <w:rPr>
+                    <w:noProof/>
+                    <w:webHidden/>
+                  </w:rPr>
+                  <w:fldChar w:fldCharType="separate"/>
+                </w:r>
+                <w:r>
+                  <w:rPr>
+                    <w:noProof/>
+                    <w:webHidden/>
+                  </w:rPr>
+                  <w:t>7</w:t>
+                </w:r>
+                <w:r>
+                  <w:rPr>
+                    <w:noProof/>
+                    <w:webHidden/>
+                  </w:rPr>
+                  <w:fldChar w:fldCharType="end"/>
+                </w:r>
+              </w:hyperlink>
+            </w:p>
+            <w:p>
+              <w:pPr>
+                <w:pStyle w:val="ndice3"/>
+                <w:tabs>
+                  <w:tab w:val="right" w:leader="dot" w:pos="8494"/>
+                </w:tabs>
+                <w:rPr>
+                  <w:rFonts w:asciiTheme="minorHAnsi" w:eastAsiaTheme="minorEastAsia" w:hAnsiTheme="minorHAnsi" w:cstheme="minorBidi"/>
+                  <w:noProof/>
+                  <w:sz w:val="22"/>
+                  <w:szCs w:val="22"/>
+                  <w:lang w:eastAsia="pt-PT"/>
+                </w:rPr>
+              </w:pPr>
+              <w:hyperlink w:anchor="_Toc16546328" w:history="1">
+                <w:r>
+                  <w:rPr>
+                    <w:rStyle w:val="Hiperligao"/>
+                    <w:b/>
+                    <w:bCs/>
+                    <w:noProof/>
+                  </w:rPr>
+                  <w:t>Remover Livro</w:t>
+                </w:r>
+                <w:r>
+                  <w:rPr>
+                    <w:noProof/>
+                    <w:webHidden/>
+                  </w:rPr>
+                  <w:tab/>
+                </w:r>
+                <w:r>
+                  <w:rPr>
+                    <w:noProof/>
+                    <w:webHidden/>
+                  </w:rPr>
+                  <w:fldChar w:fldCharType="begin"/>
+                </w:r>
+                <w:r>
+                  <w:rPr>
+                    <w:noProof/>
+                    <w:webHidden/>
+                  </w:rPr>
+                  <w:instrText xml:space="preserve"> PAGEREF _Toc16546328 \h </w:instrText>
+                </w:r>
+                <w:r>
+                  <w:rPr>
+                    <w:noProof/>
+                    <w:webHidden/>
+                  </w:rPr>
+                </w:r>
+                <w:r>
+                  <w:rPr>
+                    <w:noProof/>
+                    <w:webHidden/>
+                  </w:rPr>
+                  <w:fldChar w:fldCharType="separate"/>
+                </w:r>
+                <w:r>
+                  <w:rPr>
+                    <w:noProof/>
+                    <w:webHidden/>
+                  </w:rPr>
+                  <w:t>7</w:t>
+                </w:r>
+                <w:r>
+                  <w:rPr>
+                    <w:noProof/>
+                    <w:webHidden/>
+                  </w:rPr>
+                  <w:fldChar w:fldCharType="end"/>
+                </w:r>
+              </w:hyperlink>
+            </w:p>
+            <w:p>
+              <w:pPr>
+                <w:pStyle w:val="ndice3"/>
+                <w:tabs>
+                  <w:tab w:val="right" w:leader="dot" w:pos="8494"/>
+                </w:tabs>
+                <w:rPr>
+                  <w:rFonts w:asciiTheme="minorHAnsi" w:eastAsiaTheme="minorEastAsia" w:hAnsiTheme="minorHAnsi" w:cstheme="minorBidi"/>
+                  <w:noProof/>
+                  <w:sz w:val="22"/>
+                  <w:szCs w:val="22"/>
+                  <w:lang w:eastAsia="pt-PT"/>
+                </w:rPr>
+              </w:pPr>
+              <w:hyperlink w:anchor="_Toc16546329" w:history="1">
+                <w:r>
+                  <w:rPr>
+                    <w:rStyle w:val="Hiperligao"/>
+                    <w:b/>
+                    <w:bCs/>
+                    <w:noProof/>
+                  </w:rPr>
+                  <w:t>Editar informações de um livro</w:t>
+                </w:r>
+                <w:r>
+                  <w:rPr>
+                    <w:noProof/>
+                    <w:webHidden/>
+                  </w:rPr>
+                  <w:tab/>
+                </w:r>
+                <w:r>
+                  <w:rPr>
+                    <w:noProof/>
+                    <w:webHidden/>
+                  </w:rPr>
+                  <w:fldChar w:fldCharType="begin"/>
+                </w:r>
+                <w:r>
+                  <w:rPr>
+                    <w:noProof/>
+                    <w:webHidden/>
+                  </w:rPr>
+                  <w:instrText xml:space="preserve"> PAGEREF _Toc16546329 \h </w:instrText>
+                </w:r>
+                <w:r>
+                  <w:rPr>
+                    <w:noProof/>
+                    <w:webHidden/>
+                  </w:rPr>
+                </w:r>
+                <w:r>
+                  <w:rPr>
+                    <w:noProof/>
+                    <w:webHidden/>
+                  </w:rPr>
+                  <w:fldChar w:fldCharType="separate"/>
+                </w:r>
+                <w:r>
+                  <w:rPr>
+                    <w:noProof/>
+                    <w:webHidden/>
+                  </w:rPr>
+                  <w:t>8</w:t>
+                </w:r>
+                <w:r>
+                  <w:rPr>
+                    <w:noProof/>
+                    <w:webHidden/>
+                  </w:rPr>
+                  <w:fldChar w:fldCharType="end"/>
+                </w:r>
+              </w:hyperlink>
+            </w:p>
+            <w:p>
+              <w:pPr>
+                <w:pStyle w:val="ndice3"/>
+                <w:tabs>
+                  <w:tab w:val="right" w:leader="dot" w:pos="8494"/>
+                </w:tabs>
+                <w:rPr>
+                  <w:rFonts w:asciiTheme="minorHAnsi" w:eastAsiaTheme="minorEastAsia" w:hAnsiTheme="minorHAnsi" w:cstheme="minorBidi"/>
+                  <w:noProof/>
+                  <w:sz w:val="22"/>
+                  <w:szCs w:val="22"/>
+                  <w:lang w:eastAsia="pt-PT"/>
+                </w:rPr>
+              </w:pPr>
+              <w:hyperlink w:anchor="_Toc16546330" w:history="1">
+                <w:r>
+                  <w:rPr>
+                    <w:rStyle w:val="Hiperligao"/>
+                    <w:b/>
+                    <w:bCs/>
+                    <w:noProof/>
+                  </w:rPr>
+                  <w:t>Ver e editar informações de um livro</w:t>
+                </w:r>
+                <w:r>
+                  <w:rPr>
+                    <w:noProof/>
+                    <w:webHidden/>
+                  </w:rPr>
+                  <w:tab/>
+                </w:r>
+                <w:r>
+                  <w:rPr>
+                    <w:noProof/>
+                    <w:webHidden/>
+                  </w:rPr>
+                  <w:fldChar w:fldCharType="begin"/>
+                </w:r>
+                <w:r>
+                  <w:rPr>
+                    <w:noProof/>
+                    <w:webHidden/>
+                  </w:rPr>
+                  <w:instrText xml:space="preserve"> PAGEREF _Toc16546330 \h </w:instrText>
+                </w:r>
+                <w:r>
+                  <w:rPr>
+                    <w:noProof/>
+                    <w:webHidden/>
+                  </w:rPr>
+                </w:r>
+                <w:r>
+                  <w:rPr>
+                    <w:noProof/>
+                    <w:webHidden/>
+                  </w:rPr>
+                  <w:fldChar w:fldCharType="separate"/>
+                </w:r>
+                <w:r>
+                  <w:rPr>
+                    <w:noProof/>
+                    <w:webHidden/>
+                  </w:rPr>
+                  <w:t>8</w:t>
+                </w:r>
+                <w:r>
+                  <w:rPr>
+                    <w:noProof/>
+                    <w:webHidden/>
+                  </w:rPr>
+                  <w:fldChar w:fldCharType="end"/>
+                </w:r>
+              </w:hyperlink>
+            </w:p>
+            <w:p>
+              <w:pPr>
+                <w:pStyle w:val="ndice3"/>
+                <w:tabs>
+                  <w:tab w:val="right" w:leader="dot" w:pos="8494"/>
+                </w:tabs>
+                <w:rPr>
+                  <w:rFonts w:asciiTheme="minorHAnsi" w:eastAsiaTheme="minorEastAsia" w:hAnsiTheme="minorHAnsi" w:cstheme="minorBidi"/>
+                  <w:noProof/>
+                  <w:sz w:val="22"/>
+                  <w:szCs w:val="22"/>
+                  <w:lang w:eastAsia="pt-PT"/>
+                </w:rPr>
+              </w:pPr>
+              <w:hyperlink w:anchor="_Toc16546331" w:history="1">
+                <w:r>
+                  <w:rPr>
+                    <w:rStyle w:val="Hiperligao"/>
+                    <w:b/>
+                    <w:bCs/>
+                    <w:noProof/>
+                  </w:rPr>
+                  <w:t>Realizar Empréstimo</w:t>
+                </w:r>
+                <w:r>
+                  <w:rPr>
+                    <w:noProof/>
+                    <w:webHidden/>
+                  </w:rPr>
+                  <w:tab/>
+                </w:r>
+                <w:r>
+                  <w:rPr>
+                    <w:noProof/>
+                    <w:webHidden/>
+                  </w:rPr>
+                  <w:fldChar w:fldCharType="begin"/>
+                </w:r>
+                <w:r>
+                  <w:rPr>
+                    <w:noProof/>
+                    <w:webHidden/>
+                  </w:rPr>
+                  <w:instrText xml:space="preserve"> PAGEREF _Toc16546331 \h </w:instrText>
+                </w:r>
+                <w:r>
+                  <w:rPr>
+                    <w:noProof/>
+                    <w:webHidden/>
+                  </w:rPr>
+                </w:r>
+                <w:r>
+                  <w:rPr>
+                    <w:noProof/>
+                    <w:webHidden/>
+                  </w:rPr>
+                  <w:fldChar w:fldCharType="separate"/>
+                </w:r>
+                <w:r>
+                  <w:rPr>
+                    <w:noProof/>
+                    <w:webHidden/>
+                  </w:rPr>
+                  <w:t>8</w:t>
+                </w:r>
+                <w:r>
+                  <w:rPr>
+                    <w:noProof/>
+                    <w:webHidden/>
+                  </w:rPr>
+                  <w:fldChar w:fldCharType="end"/>
+                </w:r>
+              </w:hyperlink>
+            </w:p>
+            <w:p>
+              <w:pPr>
+                <w:pStyle w:val="ndice3"/>
+                <w:tabs>
+                  <w:tab w:val="right" w:leader="dot" w:pos="8494"/>
+                </w:tabs>
+                <w:rPr>
+                  <w:rFonts w:asciiTheme="minorHAnsi" w:eastAsiaTheme="minorEastAsia" w:hAnsiTheme="minorHAnsi" w:cstheme="minorBidi"/>
+                  <w:noProof/>
+                  <w:sz w:val="22"/>
+                  <w:szCs w:val="22"/>
+                  <w:lang w:eastAsia="pt-PT"/>
+                </w:rPr>
+              </w:pPr>
+              <w:hyperlink w:anchor="_Toc16546332" w:history="1">
+                <w:r>
+                  <w:rPr>
+                    <w:rStyle w:val="Hiperligao"/>
+                    <w:b/>
+                    <w:bCs/>
+                    <w:noProof/>
+                  </w:rPr>
+                  <w:t>Pesquisa</w:t>
+                </w:r>
+                <w:r>
+                  <w:rPr>
+                    <w:noProof/>
+                    <w:webHidden/>
+                  </w:rPr>
+                  <w:tab/>
+                </w:r>
+                <w:r>
+                  <w:rPr>
+                    <w:noProof/>
+                    <w:webHidden/>
+                  </w:rPr>
+                  <w:fldChar w:fldCharType="begin"/>
+                </w:r>
+                <w:r>
+                  <w:rPr>
+                    <w:noProof/>
+                    <w:webHidden/>
+                  </w:rPr>
+                  <w:instrText xml:space="preserve"> PAGEREF _Toc16546332 \h </w:instrText>
+                </w:r>
+                <w:r>
+                  <w:rPr>
+                    <w:noProof/>
+                    <w:webHidden/>
+                  </w:rPr>
+                </w:r>
+                <w:r>
+                  <w:rPr>
+                    <w:noProof/>
+                    <w:webHidden/>
+                  </w:rPr>
+                  <w:fldChar w:fldCharType="separate"/>
+                </w:r>
+                <w:r>
+                  <w:rPr>
+                    <w:noProof/>
+                    <w:webHidden/>
+                  </w:rPr>
+                  <w:t>10</w:t>
                 </w:r>
                 <w:r>
                   <w:rPr>
@@ -1787,7 +2237,7 @@
           <w:szCs w:val="28"/>
         </w:rPr>
       </w:pPr>
-      <w:bookmarkStart w:id="1" w:name="_Toc15935206"/>
+      <w:bookmarkStart w:id="0" w:name="_Toc16546320"/>
       <w:r>
         <w:rPr>
           <w:b/>
@@ -1805,7 +2255,7 @@
         </w:rPr>
         <w:t>ÃO</w:t>
       </w:r>
-      <w:bookmarkEnd w:id="1"/>
+      <w:bookmarkEnd w:id="0"/>
     </w:p>
     <w:p/>
     <w:p>
@@ -1905,19 +2355,7 @@
         <w:jc w:val="both"/>
       </w:pPr>
       <w:r>
-        <w:t xml:space="preserve">Selecione o idioma que será usado durante o processo de instalação do programa e clique em </w:t>
-      </w:r>
-      <w:r>
-        <w:t>“</w:t>
-      </w:r>
-      <w:r>
-        <w:t>Ok</w:t>
-      </w:r>
-      <w:r>
-        <w:t>”</w:t>
-      </w:r>
-      <w:r>
-        <w:t>. Atenção: esse idioma será usado apenas no processo de instalação. Atualmente o programa está disponível apenas em português!</w:t>
+        <w:t>Selecione o idioma que será usado durante o processo de instalação do programa e clique em “Ok”. Atenção: esse idioma será usado apenas no processo de instalação. Atualmente o programa está disponível apenas em português!</w:t>
       </w:r>
     </w:p>
     <w:p>
@@ -2389,7 +2827,7 @@
           <w:szCs w:val="28"/>
         </w:rPr>
       </w:pPr>
-      <w:bookmarkStart w:id="2" w:name="_Toc15935207"/>
+      <w:bookmarkStart w:id="1" w:name="_Toc16546321"/>
       <w:r>
         <w:rPr>
           <w:b/>
@@ -2399,7 +2837,7 @@
         <w:lastRenderedPageBreak/>
         <w:t>MANUAL DE UTILIZAÇÃO</w:t>
       </w:r>
-      <w:bookmarkEnd w:id="2"/>
+      <w:bookmarkEnd w:id="1"/>
     </w:p>
     <w:p>
       <w:pPr>
@@ -2409,23 +2847,7 @@
         <w:t>Procure no menu iniciar por “Biblioteca Dádiva de Deus” e clique em “Abrir”, ou dê duplo clique no atalho correspondente na área de trabalho ou ainda abra diretamente o ficheiro “BibliotecaDAD.exe” na pasta: “</w:t>
       </w:r>
       <w:r>
-        <w:t>C:\</w:t>
-      </w:r>
-      <w:proofErr w:type="spellStart"/>
-      <w:r>
-        <w:t>Program</w:t>
-      </w:r>
-      <w:proofErr w:type="spellEnd"/>
-      <w:r>
-        <w:t xml:space="preserve"> Files (x</w:t>
-      </w:r>
-      <w:proofErr w:type="gramStart"/>
-      <w:r>
-        <w:t>86)\</w:t>
-      </w:r>
-      <w:proofErr w:type="gramEnd"/>
-      <w:r>
-        <w:t>Biblioteca Dádiva de Deus</w:t>
+        <w:t>C:\Program Files (x86)\Biblioteca Dádiva de Deus</w:t>
       </w:r>
       <w:r>
         <w:t>”.</w:t>
@@ -2495,8 +2917,7 @@
           <w:bCs/>
         </w:rPr>
       </w:pPr>
-      <w:bookmarkStart w:id="3" w:name="_Toc15935208"/>
-      <w:proofErr w:type="gramStart"/>
+      <w:bookmarkStart w:id="2" w:name="_Toc16546322"/>
       <w:r>
         <w:rPr>
           <w:b/>
@@ -2504,23 +2925,14 @@
         </w:rPr>
         <w:t>Registro</w:t>
       </w:r>
-      <w:bookmarkEnd w:id="3"/>
-      <w:proofErr w:type="gramEnd"/>
+      <w:bookmarkEnd w:id="2"/>
     </w:p>
     <w:p>
       <w:pPr>
         <w:jc w:val="both"/>
       </w:pPr>
       <w:r>
-        <w:t xml:space="preserve">Na primeira vez que abrir o programa será pedido para fazer um </w:t>
-      </w:r>
-      <w:proofErr w:type="gramStart"/>
-      <w:r>
-        <w:t>registro</w:t>
-      </w:r>
-      <w:proofErr w:type="gramEnd"/>
-      <w:r>
-        <w:t xml:space="preserve"> do funcionário. Mais tarde nas “Configurações” é possível adicionar mais funcionários.</w:t>
+        <w:t>Na primeira vez que abrir o programa será pedido para fazer um registro do funcionário. Mais tarde nas “Configurações” é possível adicionar mais funcionários.</w:t>
       </w:r>
     </w:p>
     <w:p>
@@ -2544,26 +2956,10 @@
         <w:jc w:val="both"/>
       </w:pPr>
       <w:r>
-        <w:t>Preencha os dois campos e clique em ‘</w:t>
-      </w:r>
-      <w:proofErr w:type="gramStart"/>
-      <w:r>
-        <w:t>Registrar</w:t>
-      </w:r>
-      <w:proofErr w:type="gramEnd"/>
-      <w:r>
-        <w:t>”.</w:t>
-      </w:r>
-      <w:r>
-        <w:t xml:space="preserve"> Se estiver tudo certo, clique em “Ok” e avance para o login. Se não, corrija o que for necessário, de acordo com a mensagem de erro que surgir e clique em “</w:t>
-      </w:r>
-      <w:proofErr w:type="gramStart"/>
-      <w:r>
-        <w:t>Registrar</w:t>
-      </w:r>
-      <w:proofErr w:type="gramEnd"/>
-      <w:r>
-        <w:t>” outra vez.</w:t>
+        <w:t>Preencha os dois campos e clique em ‘Registrar”.</w:t>
+      </w:r>
+      <w:r>
+        <w:t xml:space="preserve"> Se estiver tudo certo, clique em “Ok” e avance para o login. Se não, corrija o que for necessário, de acordo com a mensagem de erro que surgir e clique em “Registrar” outra vez.</w:t>
       </w:r>
     </w:p>
     <w:p>
@@ -2625,7 +3021,7 @@
           <w:bCs/>
         </w:rPr>
       </w:pPr>
-      <w:bookmarkStart w:id="4" w:name="_Toc15935209"/>
+      <w:bookmarkStart w:id="3" w:name="_Toc16546323"/>
       <w:r>
         <w:rPr>
           <w:b/>
@@ -2634,20 +3030,20 @@
         <w:lastRenderedPageBreak/>
         <w:t>Login</w:t>
       </w:r>
+      <w:bookmarkEnd w:id="3"/>
+    </w:p>
+    <w:p>
+      <w:pPr>
+        <w:pStyle w:val="Ttulo3"/>
+      </w:pPr>
+      <w:r>
+        <w:tab/>
+      </w:r>
+      <w:bookmarkStart w:id="4" w:name="_Toc16546324"/>
+      <w:r>
+        <w:t>Login do Administrador (padrão)</w:t>
+      </w:r>
       <w:bookmarkEnd w:id="4"/>
-    </w:p>
-    <w:p>
-      <w:pPr>
-        <w:pStyle w:val="Ttulo3"/>
-      </w:pPr>
-      <w:r>
-        <w:tab/>
-      </w:r>
-      <w:bookmarkStart w:id="5" w:name="_Toc15935210"/>
-      <w:r>
-        <w:t>Login do Administrador (padrão)</w:t>
-      </w:r>
-      <w:bookmarkEnd w:id="5"/>
     </w:p>
     <w:p>
       <w:pPr>
@@ -2702,7 +3098,6 @@
         </w:rPr>
         <w:t xml:space="preserve">USUÁRIO: </w:t>
       </w:r>
-      <w:proofErr w:type="spellStart"/>
       <w:r>
         <w:rPr>
           <w:b/>
@@ -2714,7 +3109,6 @@
         </w:rPr>
         <w:t>admin</w:t>
       </w:r>
-      <w:proofErr w:type="spellEnd"/>
     </w:p>
     <w:p>
       <w:pPr>
@@ -2733,7 +3127,6 @@
         </w:rPr>
         <w:t xml:space="preserve">SENHA: </w:t>
       </w:r>
-      <w:proofErr w:type="spellStart"/>
       <w:r>
         <w:rPr>
           <w:b/>
@@ -2745,7 +3138,6 @@
         </w:rPr>
         <w:t>dad</w:t>
       </w:r>
-      <w:proofErr w:type="spellEnd"/>
     </w:p>
     <w:p>
       <w:pPr>
@@ -2759,11 +3151,11 @@
       <w:r>
         <w:tab/>
       </w:r>
-      <w:bookmarkStart w:id="6" w:name="_Toc15935211"/>
+      <w:bookmarkStart w:id="5" w:name="_Toc16546325"/>
       <w:r>
         <w:t>Login normal (funcionários)</w:t>
       </w:r>
-      <w:bookmarkEnd w:id="6"/>
+      <w:bookmarkEnd w:id="5"/>
     </w:p>
     <w:p>
       <w:pPr>
@@ -2845,7 +3237,7 @@
           <w:bCs/>
         </w:rPr>
       </w:pPr>
-      <w:bookmarkStart w:id="7" w:name="_Toc15935212"/>
+      <w:bookmarkStart w:id="6" w:name="_Toc16546326"/>
       <w:r>
         <w:rPr>
           <w:b/>
@@ -2854,7 +3246,14 @@
         <w:lastRenderedPageBreak/>
         <w:t>Janela Principal</w:t>
       </w:r>
-      <w:bookmarkEnd w:id="7"/>
+      <w:r>
+        <w:rPr>
+          <w:b/>
+          <w:bCs/>
+        </w:rPr>
+        <w:t xml:space="preserve"> (Livros)</w:t>
+      </w:r>
+      <w:bookmarkEnd w:id="6"/>
     </w:p>
     <w:p>
       <w:pPr>
@@ -2907,8 +3306,1167 @@
         </w:drawing>
       </w:r>
     </w:p>
+    <w:p>
+      <w:pPr>
+        <w:pStyle w:val="Ttulo3"/>
+        <w:ind w:firstLine="720"/>
+        <w:rPr>
+          <w:b/>
+          <w:bCs/>
+        </w:rPr>
+      </w:pPr>
+      <w:bookmarkStart w:id="7" w:name="_Toc16546327"/>
+      <w:r>
+        <w:rPr>
+          <w:b/>
+          <w:bCs/>
+        </w:rPr>
+        <w:t>Adicionar Livro</w:t>
+      </w:r>
+      <w:bookmarkEnd w:id="7"/>
+    </w:p>
+    <w:p>
+      <w:pPr>
+        <w:jc w:val="both"/>
+      </w:pPr>
+      <w:r>
+        <w:t xml:space="preserve">Na parte de baixo, preencha os dados (Título, Autor, Editora, Classificação e Localização) e clique na tecla </w:t>
+      </w:r>
+      <w:r>
+        <w:rPr>
+          <w:i/>
+          <w:iCs/>
+        </w:rPr>
+        <w:t>Enter</w:t>
+      </w:r>
+      <w:r>
+        <w:t xml:space="preserve"> ou no botão </w:t>
+      </w:r>
+      <w:r>
+        <w:rPr>
+          <w:i/>
+          <w:iCs/>
+        </w:rPr>
+        <w:t>Adicionar</w:t>
+      </w:r>
+      <w:r>
+        <w:t>.</w:t>
+      </w:r>
+      <w:r>
+        <w:t xml:space="preserve"> Apenas o Tìtulo é obrigatório.</w:t>
+      </w:r>
+    </w:p>
+    <w:p>
+      <w:pPr>
+        <w:jc w:val="both"/>
+      </w:pPr>
+      <w:r>
+        <w:t>A Classificação representa o gênero do livro. Por exemplo: Ficção, Literatura Infanto-Juvenil, etc…</w:t>
+      </w:r>
+    </w:p>
+    <w:p>
+      <w:pPr>
+        <w:jc w:val="both"/>
+        <w:rPr>
+          <w:u w:val="single"/>
+        </w:rPr>
+      </w:pPr>
+      <w:r>
+        <w:t>A Localização (ou Local) é a prateleira/corredor em que o livro está localizado na biblioteca. Por exemplo: 2B (se a biblioteca está organizada por corredor 2 e prateleira B).</w:t>
+      </w:r>
+    </w:p>
+    <w:p>
+      <w:pPr>
+        <w:jc w:val="both"/>
+      </w:pPr>
+      <w:r>
+        <w:t xml:space="preserve">O botão </w:t>
+      </w:r>
+      <w:r>
+        <w:rPr>
+          <w:i/>
+          <w:iCs/>
+        </w:rPr>
+        <w:t>‘Limpar campos’</w:t>
+      </w:r>
+      <w:r>
+        <w:t xml:space="preserve"> (que está oculto nessa imagem, mas fica em baixo do botão</w:t>
+      </w:r>
+      <w:r>
+        <w:rPr>
+          <w:i/>
+          <w:iCs/>
+        </w:rPr>
+        <w:t xml:space="preserve"> Adicionar</w:t>
+      </w:r>
+      <w:r>
+        <w:t xml:space="preserve">) </w:t>
+      </w:r>
+      <w:r>
+        <w:t>deixa</w:t>
+      </w:r>
+      <w:r>
+        <w:t xml:space="preserve"> todos os campos em branco.</w:t>
+      </w:r>
+    </w:p>
+    <w:p>
+      <w:pPr>
+        <w:pStyle w:val="Ttulo3"/>
+        <w:rPr>
+          <w:b/>
+          <w:bCs/>
+        </w:rPr>
+      </w:pPr>
+      <w:r>
+        <w:tab/>
+      </w:r>
+      <w:bookmarkStart w:id="8" w:name="_Toc16546328"/>
+      <w:r>
+        <w:rPr>
+          <w:b/>
+          <w:bCs/>
+        </w:rPr>
+        <w:t>Remover Livro</w:t>
+      </w:r>
+      <w:bookmarkEnd w:id="8"/>
+    </w:p>
+    <w:p>
+      <w:pPr>
+        <w:jc w:val="center"/>
+      </w:pPr>
+      <w:r>
+        <w:rPr>
+          <w:noProof/>
+        </w:rPr>
+        <w:drawing>
+          <wp:inline distT="0" distB="0" distL="0" distR="0" wp14:anchorId="1438B9A7" wp14:editId="5F36F476">
+            <wp:extent cx="4942840" cy="1353120"/>
+            <wp:effectExtent l="0" t="0" r="0" b="0"/>
+            <wp:docPr id="16" name="Imagem 16" descr="Apagar livro"/>
+            <wp:cNvGraphicFramePr>
+              <a:graphicFrameLocks xmlns:a="http://schemas.openxmlformats.org/drawingml/2006/main" noChangeAspect="1"/>
+            </wp:cNvGraphicFramePr>
+            <a:graphic xmlns:a="http://schemas.openxmlformats.org/drawingml/2006/main">
+              <a:graphicData uri="http://schemas.openxmlformats.org/drawingml/2006/picture">
+                <pic:pic xmlns:pic="http://schemas.openxmlformats.org/drawingml/2006/picture">
+                  <pic:nvPicPr>
+                    <pic:cNvPr id="16" name="14.jpg"/>
+                    <pic:cNvPicPr/>
+                  </pic:nvPicPr>
+                  <pic:blipFill>
+                    <a:blip r:embed="rId25" cstate="print">
+                      <a:extLst>
+                        <a:ext uri="{28A0092B-C50C-407E-A947-70E740481C1C}">
+                          <a14:useLocalDpi xmlns:a14="http://schemas.microsoft.com/office/drawing/2010/main" val="0"/>
+                        </a:ext>
+                      </a:extLst>
+                    </a:blip>
+                    <a:stretch>
+                      <a:fillRect/>
+                    </a:stretch>
+                  </pic:blipFill>
+                  <pic:spPr>
+                    <a:xfrm>
+                      <a:off x="0" y="0"/>
+                      <a:ext cx="4951843" cy="1355585"/>
+                    </a:xfrm>
+                    <a:prstGeom prst="rect">
+                      <a:avLst/>
+                    </a:prstGeom>
+                  </pic:spPr>
+                </pic:pic>
+              </a:graphicData>
+            </a:graphic>
+          </wp:inline>
+        </w:drawing>
+      </w:r>
+    </w:p>
+    <w:p>
+      <w:pPr>
+        <w:jc w:val="both"/>
+      </w:pPr>
+      <w:r>
+        <w:t xml:space="preserve">Para apagar um livro, clique no livro pretendido e carregue na tecla </w:t>
+      </w:r>
+      <w:r>
+        <w:rPr>
+          <w:i/>
+          <w:iCs/>
+        </w:rPr>
+        <w:t xml:space="preserve">Del </w:t>
+      </w:r>
+      <w:r>
+        <w:t xml:space="preserve">ou </w:t>
+      </w:r>
+      <w:r>
+        <w:rPr>
+          <w:i/>
+          <w:iCs/>
+        </w:rPr>
+        <w:t>Delete</w:t>
+      </w:r>
+      <w:r>
+        <w:t xml:space="preserve"> ou ainda no botão direito do mouse e clique em </w:t>
+      </w:r>
+      <w:r>
+        <w:rPr>
+          <w:i/>
+          <w:iCs/>
+        </w:rPr>
+        <w:t>Apagar</w:t>
+      </w:r>
+      <w:r>
+        <w:t xml:space="preserve">. Se o livro tiver mais de um exemplar, pode escolher entre </w:t>
+      </w:r>
+      <w:r>
+        <w:rPr>
+          <w:i/>
+          <w:iCs/>
+        </w:rPr>
+        <w:t xml:space="preserve">Apagar </w:t>
+      </w:r>
+      <w:r>
+        <w:rPr>
+          <w:i/>
+          <w:iCs/>
+        </w:rPr>
+        <w:t>apenas 1 exemplar desse livro</w:t>
+      </w:r>
+      <w:r>
+        <w:t xml:space="preserve"> e </w:t>
+      </w:r>
+      <w:r>
+        <w:rPr>
+          <w:i/>
+          <w:iCs/>
+        </w:rPr>
+        <w:t>Apagar todos os exemplares desse livro</w:t>
+      </w:r>
+      <w:r>
+        <w:t>. É preciso ter em atenção que se estiver apagando um livro para o qual existem empréstimos, os empréstimos desse livro serão igualmente apagados da base de dados.</w:t>
+      </w:r>
+    </w:p>
+    <w:p>
+      <w:pPr>
+        <w:pStyle w:val="Ttulo3"/>
+        <w:rPr>
+          <w:b/>
+          <w:bCs/>
+        </w:rPr>
+      </w:pPr>
+      <w:r>
+        <w:lastRenderedPageBreak/>
+        <w:tab/>
+      </w:r>
+      <w:bookmarkStart w:id="9" w:name="_Toc16546329"/>
+      <w:r>
+        <w:rPr>
+          <w:b/>
+          <w:bCs/>
+        </w:rPr>
+        <w:t>Editar informações de um livro</w:t>
+      </w:r>
+      <w:bookmarkEnd w:id="9"/>
+    </w:p>
+    <w:p>
+      <w:pPr>
+        <w:jc w:val="both"/>
+      </w:pPr>
+      <w:r>
+        <w:t>Pode editar as informações fazendo duplo clique na coluna que pretende editar. Só é possível editar as colunas que têm um ícone de um lápis à esquerda.</w:t>
+      </w:r>
+    </w:p>
+    <w:p>
+      <w:pPr>
+        <w:pStyle w:val="Ttulo3"/>
+        <w:rPr>
+          <w:b/>
+          <w:bCs/>
+        </w:rPr>
+      </w:pPr>
+      <w:r>
+        <w:tab/>
+      </w:r>
+      <w:bookmarkStart w:id="10" w:name="_Toc16546330"/>
+      <w:r>
+        <w:rPr>
+          <w:b/>
+          <w:bCs/>
+        </w:rPr>
+        <w:t>Ver e editar informações de um livro</w:t>
+      </w:r>
+      <w:bookmarkEnd w:id="10"/>
+    </w:p>
+    <w:p>
+      <w:pPr>
+        <w:jc w:val="both"/>
+      </w:pPr>
+      <w:r>
+        <w:t>Se fizer duplo clique na coluna do ID</w:t>
+      </w:r>
+      <w:r>
+        <w:t xml:space="preserve"> ou clicar no botão direito e no menu </w:t>
+      </w:r>
+      <w:r>
+        <w:rPr>
+          <w:i/>
+          <w:iCs/>
+        </w:rPr>
+        <w:t>Informações</w:t>
+      </w:r>
+      <w:r>
+        <w:t xml:space="preserve"> pode abrir uma janela com as informações detalhadas do livro.</w:t>
+      </w:r>
+    </w:p>
+    <w:p>
+      <w:pPr>
+        <w:jc w:val="center"/>
+      </w:pPr>
+      <w:r>
+        <w:rPr>
+          <w:noProof/>
+        </w:rPr>
+        <w:drawing>
+          <wp:inline distT="0" distB="0" distL="0" distR="0" wp14:anchorId="337AEE6A" wp14:editId="426DF47B">
+            <wp:extent cx="3979477" cy="2660106"/>
+            <wp:effectExtent l="0" t="0" r="2540" b="6985"/>
+            <wp:docPr id="17" name="Imagem 17"/>
+            <wp:cNvGraphicFramePr>
+              <a:graphicFrameLocks xmlns:a="http://schemas.openxmlformats.org/drawingml/2006/main" noChangeAspect="1"/>
+            </wp:cNvGraphicFramePr>
+            <a:graphic xmlns:a="http://schemas.openxmlformats.org/drawingml/2006/main">
+              <a:graphicData uri="http://schemas.openxmlformats.org/drawingml/2006/picture">
+                <pic:pic xmlns:pic="http://schemas.openxmlformats.org/drawingml/2006/picture">
+                  <pic:nvPicPr>
+                    <pic:cNvPr id="17" name="15.jpg"/>
+                    <pic:cNvPicPr/>
+                  </pic:nvPicPr>
+                  <pic:blipFill>
+                    <a:blip r:embed="rId26">
+                      <a:extLst>
+                        <a:ext uri="{28A0092B-C50C-407E-A947-70E740481C1C}">
+                          <a14:useLocalDpi xmlns:a14="http://schemas.microsoft.com/office/drawing/2010/main" val="0"/>
+                        </a:ext>
+                      </a:extLst>
+                    </a:blip>
+                    <a:stretch>
+                      <a:fillRect/>
+                    </a:stretch>
+                  </pic:blipFill>
+                  <pic:spPr>
+                    <a:xfrm>
+                      <a:off x="0" y="0"/>
+                      <a:ext cx="3979477" cy="2660106"/>
+                    </a:xfrm>
+                    <a:prstGeom prst="rect">
+                      <a:avLst/>
+                    </a:prstGeom>
+                  </pic:spPr>
+                </pic:pic>
+              </a:graphicData>
+            </a:graphic>
+          </wp:inline>
+        </w:drawing>
+      </w:r>
+    </w:p>
+    <w:p>
+      <w:pPr>
+        <w:jc w:val="both"/>
+      </w:pPr>
+      <w:r>
+        <w:t xml:space="preserve">Aqui também é possível editar os detalhes do livro se clicar no botão </w:t>
+      </w:r>
+      <w:r>
+        <w:rPr>
+          <w:i/>
+          <w:iCs/>
+        </w:rPr>
+        <w:t>Editar</w:t>
+      </w:r>
+      <w:r>
+        <w:t xml:space="preserve"> (e depois de modificar as informações, clicar em </w:t>
+      </w:r>
+      <w:r>
+        <w:rPr>
+          <w:i/>
+          <w:iCs/>
+        </w:rPr>
+        <w:t>Salvar</w:t>
+      </w:r>
+      <w:r>
+        <w:t>). Na parte de baixo também é possível ver uma pequena tabela com o histórico de empréstimos do livro.</w:t>
+      </w:r>
+    </w:p>
+    <w:p>
+      <w:pPr>
+        <w:pStyle w:val="Ttulo4"/>
+        <w:rPr>
+          <w:i w:val="0"/>
+          <w:iCs w:val="0"/>
+        </w:rPr>
+      </w:pPr>
+      <w:r>
+        <w:tab/>
+      </w:r>
+      <w:r>
+        <w:rPr>
+          <w:b/>
+          <w:bCs/>
+          <w:i w:val="0"/>
+          <w:iCs w:val="0"/>
+        </w:rPr>
+        <w:tab/>
+        <w:t>Adicionar imagem ao livro</w:t>
+      </w:r>
+    </w:p>
+    <w:p>
+      <w:pPr>
+        <w:ind w:left="2160"/>
+        <w:jc w:val="both"/>
+        <w:rPr>
+          <w:sz w:val="22"/>
+          <w:szCs w:val="22"/>
+        </w:rPr>
+      </w:pPr>
+      <w:r>
+        <w:t xml:space="preserve">Nessa janela também é possível adicionar uma imagem do livro. Para isso, clique no botão </w:t>
+      </w:r>
+      <w:r>
+        <w:rPr>
+          <w:i/>
+          <w:iCs/>
+        </w:rPr>
+        <w:t xml:space="preserve">Adicionar Imagem </w:t>
+      </w:r>
+      <w:r>
+        <w:rPr>
+          <w:sz w:val="22"/>
+          <w:szCs w:val="22"/>
+        </w:rPr>
+        <w:t xml:space="preserve">(ou </w:t>
+      </w:r>
+      <w:r>
+        <w:rPr>
+          <w:i/>
+          <w:iCs/>
+          <w:sz w:val="22"/>
+          <w:szCs w:val="22"/>
+        </w:rPr>
+        <w:t>Alterar Imagem</w:t>
+      </w:r>
+      <w:r>
+        <w:rPr>
+          <w:sz w:val="22"/>
+          <w:szCs w:val="22"/>
+        </w:rPr>
+        <w:t xml:space="preserve">) se deseja alterar uma já existente e escolha uma imagem no diálogo que surgir. Atenção: o programa só aceita imagens com a extensão </w:t>
+      </w:r>
+      <w:r>
+        <w:rPr>
+          <w:i/>
+          <w:iCs/>
+          <w:sz w:val="22"/>
+          <w:szCs w:val="22"/>
+        </w:rPr>
+        <w:t>.jpg</w:t>
+      </w:r>
+      <w:r>
+        <w:rPr>
+          <w:sz w:val="22"/>
+          <w:szCs w:val="22"/>
+        </w:rPr>
+        <w:t>!</w:t>
+      </w:r>
+    </w:p>
+    <w:p>
+      <w:pPr>
+        <w:pStyle w:val="Ttulo3"/>
+        <w:rPr>
+          <w:b/>
+          <w:bCs/>
+        </w:rPr>
+      </w:pPr>
+      <w:r>
+        <w:tab/>
+      </w:r>
+      <w:bookmarkStart w:id="11" w:name="_Toc16546331"/>
+      <w:r>
+        <w:rPr>
+          <w:b/>
+          <w:bCs/>
+        </w:rPr>
+        <w:t>Realizar Empréstimo</w:t>
+      </w:r>
+      <w:bookmarkEnd w:id="11"/>
+    </w:p>
+    <w:p>
+      <w:pPr>
+        <w:jc w:val="both"/>
+      </w:pPr>
+      <w:r>
+        <w:t xml:space="preserve">No diálogo da seção anterior pode clicar no botão </w:t>
+      </w:r>
+      <w:r>
+        <w:rPr>
+          <w:i/>
+          <w:iCs/>
+        </w:rPr>
+        <w:t>Realizar Empréstimo</w:t>
+      </w:r>
+      <w:r>
+        <w:t xml:space="preserve"> ou ainda pode clicar no botão direito do livro e clicar no menu </w:t>
+      </w:r>
+      <w:r>
+        <w:rPr>
+          <w:i/>
+          <w:iCs/>
+        </w:rPr>
+        <w:t>Realizar Empréstimo</w:t>
+      </w:r>
+      <w:r>
+        <w:t>. Vai ser aberta uma janela semelhante a esta:</w:t>
+      </w:r>
+    </w:p>
+    <w:p>
+      <w:pPr>
+        <w:jc w:val="center"/>
+      </w:pPr>
+      <w:r>
+        <w:rPr>
+          <w:noProof/>
+        </w:rPr>
+        <w:drawing>
+          <wp:inline distT="0" distB="0" distL="0" distR="0" wp14:anchorId="65E8D249" wp14:editId="5CB75CEF">
+            <wp:extent cx="2686050" cy="2163760"/>
+            <wp:effectExtent l="0" t="0" r="0" b="8255"/>
+            <wp:docPr id="18" name="Imagem 18" descr="Realizar Empréstimo"/>
+            <wp:cNvGraphicFramePr>
+              <a:graphicFrameLocks xmlns:a="http://schemas.openxmlformats.org/drawingml/2006/main" noChangeAspect="1"/>
+            </wp:cNvGraphicFramePr>
+            <a:graphic xmlns:a="http://schemas.openxmlformats.org/drawingml/2006/main">
+              <a:graphicData uri="http://schemas.openxmlformats.org/drawingml/2006/picture">
+                <pic:pic xmlns:pic="http://schemas.openxmlformats.org/drawingml/2006/picture">
+                  <pic:nvPicPr>
+                    <pic:cNvPr id="18" name="16.jpg"/>
+                    <pic:cNvPicPr/>
+                  </pic:nvPicPr>
+                  <pic:blipFill>
+                    <a:blip r:embed="rId27">
+                      <a:extLst>
+                        <a:ext uri="{28A0092B-C50C-407E-A947-70E740481C1C}">
+                          <a14:useLocalDpi xmlns:a14="http://schemas.microsoft.com/office/drawing/2010/main" val="0"/>
+                        </a:ext>
+                      </a:extLst>
+                    </a:blip>
+                    <a:stretch>
+                      <a:fillRect/>
+                    </a:stretch>
+                  </pic:blipFill>
+                  <pic:spPr>
+                    <a:xfrm>
+                      <a:off x="0" y="0"/>
+                      <a:ext cx="2723781" cy="2194154"/>
+                    </a:xfrm>
+                    <a:prstGeom prst="rect">
+                      <a:avLst/>
+                    </a:prstGeom>
+                  </pic:spPr>
+                </pic:pic>
+              </a:graphicData>
+            </a:graphic>
+          </wp:inline>
+        </w:drawing>
+      </w:r>
+    </w:p>
+    <w:p>
+      <w:pPr>
+        <w:jc w:val="both"/>
+      </w:pPr>
+      <w:r>
+        <w:lastRenderedPageBreak/>
+        <w:t xml:space="preserve">Aqui é preciso colocar o CPF do cliente que pediu o empréstimo e depois clicar no botão </w:t>
+      </w:r>
+      <w:r>
+        <w:rPr>
+          <w:i/>
+          <w:iCs/>
+        </w:rPr>
+        <w:t>Validar</w:t>
+      </w:r>
+      <w:r>
+        <w:t xml:space="preserve">. O nome do cliente é preenchido automaticamente se ele já existir na base de dados. Se não existir, vai ser aberto um diálogo para preencher as informações pessoais </w:t>
+      </w:r>
+      <w:r>
+        <w:t>do cliente e ficar registrado na base de dados.</w:t>
+      </w:r>
+    </w:p>
+    <w:p>
+      <w:pPr>
+        <w:jc w:val="center"/>
+      </w:pPr>
+      <w:r>
+        <w:rPr>
+          <w:noProof/>
+        </w:rPr>
+        <w:drawing>
+          <wp:inline distT="0" distB="0" distL="0" distR="0" wp14:anchorId="621EAA64" wp14:editId="6372B96A">
+            <wp:extent cx="3228975" cy="1253035"/>
+            <wp:effectExtent l="0" t="0" r="0" b="4445"/>
+            <wp:docPr id="19" name="Imagem 19" descr="Novo cliente"/>
+            <wp:cNvGraphicFramePr>
+              <a:graphicFrameLocks xmlns:a="http://schemas.openxmlformats.org/drawingml/2006/main" noChangeAspect="1"/>
+            </wp:cNvGraphicFramePr>
+            <a:graphic xmlns:a="http://schemas.openxmlformats.org/drawingml/2006/main">
+              <a:graphicData uri="http://schemas.openxmlformats.org/drawingml/2006/picture">
+                <pic:pic xmlns:pic="http://schemas.openxmlformats.org/drawingml/2006/picture">
+                  <pic:nvPicPr>
+                    <pic:cNvPr id="19" name="17.jpg"/>
+                    <pic:cNvPicPr/>
+                  </pic:nvPicPr>
+                  <pic:blipFill>
+                    <a:blip r:embed="rId28">
+                      <a:extLst>
+                        <a:ext uri="{28A0092B-C50C-407E-A947-70E740481C1C}">
+                          <a14:useLocalDpi xmlns:a14="http://schemas.microsoft.com/office/drawing/2010/main" val="0"/>
+                        </a:ext>
+                      </a:extLst>
+                    </a:blip>
+                    <a:stretch>
+                      <a:fillRect/>
+                    </a:stretch>
+                  </pic:blipFill>
+                  <pic:spPr>
+                    <a:xfrm>
+                      <a:off x="0" y="0"/>
+                      <a:ext cx="3252774" cy="1262270"/>
+                    </a:xfrm>
+                    <a:prstGeom prst="rect">
+                      <a:avLst/>
+                    </a:prstGeom>
+                  </pic:spPr>
+                </pic:pic>
+              </a:graphicData>
+            </a:graphic>
+          </wp:inline>
+        </w:drawing>
+      </w:r>
+    </w:p>
+    <w:p>
+      <w:pPr>
+        <w:jc w:val="both"/>
+      </w:pPr>
+      <w:r>
+        <w:t xml:space="preserve">Escolha </w:t>
+      </w:r>
+      <w:r>
+        <w:t>a data limite para a devolução (a partir da qual será cobrada uma multa diária). O número de dias do empréstimo é calculado automaticamente.</w:t>
+      </w:r>
+    </w:p>
+    <w:p>
+      <w:pPr>
+        <w:jc w:val="both"/>
+      </w:pPr>
+      <w:r>
+        <w:t>A data do empréstimo é a data do hoje. Só altere essa data se estiver introduzindo no sistema empréstimos que já foram realizados em dias anteriores.</w:t>
+      </w:r>
+    </w:p>
+    <w:p>
+      <w:pPr>
+        <w:jc w:val="both"/>
+      </w:pPr>
+      <w:r>
+        <w:t>Clique em confirmar e o empréstimo será criado. Também é criado um recibo com o seguinte modelo:</w:t>
+      </w:r>
+    </w:p>
+    <w:p>
+      <w:pPr>
+        <w:jc w:val="center"/>
+      </w:pPr>
+      <w:r>
+        <w:drawing>
+          <wp:inline distT="0" distB="0" distL="0" distR="0" wp14:anchorId="218A7E2E" wp14:editId="499FB9E1">
+            <wp:extent cx="3758413" cy="4984750"/>
+            <wp:effectExtent l="0" t="0" r="0" b="6350"/>
+            <wp:docPr id="20" name="Imagem 20"/>
+            <wp:cNvGraphicFramePr>
+              <a:graphicFrameLocks xmlns:a="http://schemas.openxmlformats.org/drawingml/2006/main" noChangeAspect="1"/>
+            </wp:cNvGraphicFramePr>
+            <a:graphic xmlns:a="http://schemas.openxmlformats.org/drawingml/2006/main">
+              <a:graphicData uri="http://schemas.openxmlformats.org/drawingml/2006/picture">
+                <pic:pic xmlns:pic="http://schemas.openxmlformats.org/drawingml/2006/picture">
+                  <pic:nvPicPr>
+                    <pic:cNvPr id="1" name=""/>
+                    <pic:cNvPicPr/>
+                  </pic:nvPicPr>
+                  <pic:blipFill>
+                    <a:blip r:embed="rId29"/>
+                    <a:stretch>
+                      <a:fillRect/>
+                    </a:stretch>
+                  </pic:blipFill>
+                  <pic:spPr>
+                    <a:xfrm>
+                      <a:off x="0" y="0"/>
+                      <a:ext cx="3777691" cy="5010319"/>
+                    </a:xfrm>
+                    <a:prstGeom prst="rect">
+                      <a:avLst/>
+                    </a:prstGeom>
+                  </pic:spPr>
+                </pic:pic>
+              </a:graphicData>
+            </a:graphic>
+          </wp:inline>
+        </w:drawing>
+      </w:r>
+    </w:p>
+    <w:p>
+      <w:pPr>
+        <w:pStyle w:val="Ttulo3"/>
+      </w:pPr>
+      <w:r>
+        <w:rPr>
+          <w:b/>
+          <w:bCs/>
+        </w:rPr>
+        <w:lastRenderedPageBreak/>
+        <w:tab/>
+      </w:r>
+      <w:bookmarkStart w:id="12" w:name="_Toc16546332"/>
+      <w:r>
+        <w:rPr>
+          <w:b/>
+          <w:bCs/>
+        </w:rPr>
+        <w:t>Pesquisa</w:t>
+      </w:r>
+      <w:bookmarkEnd w:id="12"/>
+    </w:p>
+    <w:p>
+      <w:pPr>
+        <w:jc w:val="center"/>
+      </w:pPr>
+      <w:r>
+        <w:rPr>
+          <w:noProof/>
+        </w:rPr>
+        <w:drawing>
+          <wp:inline distT="0" distB="0" distL="0" distR="0" wp14:anchorId="5E0DAE2E" wp14:editId="4EB56F7C">
+            <wp:extent cx="5400040" cy="173990"/>
+            <wp:effectExtent l="0" t="0" r="0" b="0"/>
+            <wp:docPr id="21" name="Imagem 21"/>
+            <wp:cNvGraphicFramePr>
+              <a:graphicFrameLocks xmlns:a="http://schemas.openxmlformats.org/drawingml/2006/main" noChangeAspect="1"/>
+            </wp:cNvGraphicFramePr>
+            <a:graphic xmlns:a="http://schemas.openxmlformats.org/drawingml/2006/main">
+              <a:graphicData uri="http://schemas.openxmlformats.org/drawingml/2006/picture">
+                <pic:pic xmlns:pic="http://schemas.openxmlformats.org/drawingml/2006/picture">
+                  <pic:nvPicPr>
+                    <pic:cNvPr id="21" name="20.jpg"/>
+                    <pic:cNvPicPr/>
+                  </pic:nvPicPr>
+                  <pic:blipFill>
+                    <a:blip r:embed="rId30" cstate="print">
+                      <a:extLst>
+                        <a:ext uri="{28A0092B-C50C-407E-A947-70E740481C1C}">
+                          <a14:useLocalDpi xmlns:a14="http://schemas.microsoft.com/office/drawing/2010/main" val="0"/>
+                        </a:ext>
+                      </a:extLst>
+                    </a:blip>
+                    <a:stretch>
+                      <a:fillRect/>
+                    </a:stretch>
+                  </pic:blipFill>
+                  <pic:spPr>
+                    <a:xfrm>
+                      <a:off x="0" y="0"/>
+                      <a:ext cx="5400040" cy="173990"/>
+                    </a:xfrm>
+                    <a:prstGeom prst="rect">
+                      <a:avLst/>
+                    </a:prstGeom>
+                  </pic:spPr>
+                </pic:pic>
+              </a:graphicData>
+            </a:graphic>
+          </wp:inline>
+        </w:drawing>
+      </w:r>
+    </w:p>
+    <w:p>
+      <w:pPr>
+        <w:jc w:val="both"/>
+      </w:pPr>
+      <w:r>
+        <w:t>A barra de pesquisa tem filtros variáveis, de acordo com a tabela em uso. Na tabela de livros tem a aparência acima. Os filtros servem para limitar a pesquisa de acordo com o que está marcado. Se deixar todos marcados, a pesquisa irá procurar em todas as colunas.</w:t>
+      </w:r>
+    </w:p>
+    <w:p>
+      <w:pPr>
+        <w:pStyle w:val="Ttulo3"/>
+        <w:rPr>
+          <w:b/>
+          <w:bCs/>
+        </w:rPr>
+      </w:pPr>
+      <w:r>
+        <w:tab/>
+      </w:r>
+      <w:r>
+        <w:rPr>
+          <w:b/>
+          <w:bCs/>
+        </w:rPr>
+        <w:t>Sair</w:t>
+      </w:r>
+    </w:p>
+    <w:p>
+      <w:pPr>
+        <w:jc w:val="both"/>
+      </w:pPr>
+      <w:r>
+        <w:t xml:space="preserve">Se clicar em </w:t>
+      </w:r>
+      <w:r>
+        <w:rPr>
+          <w:i/>
+          <w:iCs/>
+        </w:rPr>
+        <w:t>Sair</w:t>
+      </w:r>
+      <w:r>
+        <w:t xml:space="preserve"> o programa vai fazer logout, ou seja, vai voltar para a tela de Login e será preciso introduzir o login outra vez para entrar no programa.</w:t>
+      </w:r>
+    </w:p>
+    <w:p>
+      <w:pPr>
+        <w:pStyle w:val="Ttulo3"/>
+        <w:rPr>
+          <w:b/>
+          <w:bCs/>
+        </w:rPr>
+      </w:pPr>
+      <w:r>
+        <w:tab/>
+      </w:r>
+      <w:r>
+        <w:rPr>
+          <w:b/>
+          <w:bCs/>
+        </w:rPr>
+        <w:t>Atualizar tabela(s)</w:t>
+      </w:r>
+    </w:p>
+    <w:p>
+      <w:pPr>
+        <w:jc w:val="both"/>
+      </w:pPr>
+      <w:r>
+        <w:t xml:space="preserve">Se aparecer algum erro gráfico ou algum valor inesperado, antes de tentar reiniciar o programa pode tentar atualizar a tabela e ver se o problema é resolvido. Se não for, </w:t>
+      </w:r>
+      <w:r>
+        <w:t>feche o programa e abra outra vez.</w:t>
+      </w:r>
+    </w:p>
+    <w:p>
+      <w:pPr>
+        <w:jc w:val="both"/>
+      </w:pPr>
+    </w:p>
+    <w:p>
+      <w:pPr>
+        <w:pStyle w:val="Ttulo2"/>
+        <w:rPr>
+          <w:b/>
+          <w:bCs/>
+        </w:rPr>
+      </w:pPr>
+      <w:r>
+        <w:rPr>
+          <w:b/>
+          <w:bCs/>
+        </w:rPr>
+        <w:t>Janela principal (Empréstimos)</w:t>
+      </w:r>
+    </w:p>
+    <w:p>
+      <w:pPr>
+        <w:jc w:val="center"/>
+      </w:pPr>
+      <w:r>
+        <w:rPr>
+          <w:noProof/>
+        </w:rPr>
+        <w:drawing>
+          <wp:inline distT="0" distB="0" distL="0" distR="0" wp14:anchorId="0B7557A7" wp14:editId="29A3B85B">
+            <wp:extent cx="5057775" cy="2691850"/>
+            <wp:effectExtent l="0" t="0" r="0" b="0"/>
+            <wp:docPr id="22" name="Imagem 22"/>
+            <wp:cNvGraphicFramePr>
+              <a:graphicFrameLocks xmlns:a="http://schemas.openxmlformats.org/drawingml/2006/main" noChangeAspect="1"/>
+            </wp:cNvGraphicFramePr>
+            <a:graphic xmlns:a="http://schemas.openxmlformats.org/drawingml/2006/main">
+              <a:graphicData uri="http://schemas.openxmlformats.org/drawingml/2006/picture">
+                <pic:pic xmlns:pic="http://schemas.openxmlformats.org/drawingml/2006/picture">
+                  <pic:nvPicPr>
+                    <pic:cNvPr id="22" name="21.jpg"/>
+                    <pic:cNvPicPr/>
+                  </pic:nvPicPr>
+                  <pic:blipFill>
+                    <a:blip r:embed="rId31" cstate="print">
+                      <a:extLst>
+                        <a:ext uri="{28A0092B-C50C-407E-A947-70E740481C1C}">
+                          <a14:useLocalDpi xmlns:a14="http://schemas.microsoft.com/office/drawing/2010/main" val="0"/>
+                        </a:ext>
+                      </a:extLst>
+                    </a:blip>
+                    <a:stretch>
+                      <a:fillRect/>
+                    </a:stretch>
+                  </pic:blipFill>
+                  <pic:spPr>
+                    <a:xfrm>
+                      <a:off x="0" y="0"/>
+                      <a:ext cx="5063474" cy="2694883"/>
+                    </a:xfrm>
+                    <a:prstGeom prst="rect">
+                      <a:avLst/>
+                    </a:prstGeom>
+                  </pic:spPr>
+                </pic:pic>
+              </a:graphicData>
+            </a:graphic>
+          </wp:inline>
+        </w:drawing>
+      </w:r>
+    </w:p>
+    <w:p>
+      <w:pPr>
+        <w:jc w:val="both"/>
+      </w:pPr>
+      <w:r>
+        <w:t>Como pode notar, os filtros de pesquisa são diferentes da tabela de livros. Mas funcionam da mesma forma.</w:t>
+      </w:r>
+    </w:p>
+    <w:p>
+      <w:pPr>
+        <w:jc w:val="both"/>
+      </w:pPr>
+      <w:r>
+        <w:t xml:space="preserve">Um empréstimo está </w:t>
+      </w:r>
+      <w:r>
+        <w:rPr>
+          <w:i/>
+          <w:iCs/>
+        </w:rPr>
+        <w:t>Ativo</w:t>
+      </w:r>
+      <w:r>
+        <w:t xml:space="preserve"> se ainda não foi devolvido. Na imagem, o primeiro empréstimo já foi devolvido e o segundo ainda não. Nenhum dos dois tem uma multa, já que o prazo ainda não acabou.</w:t>
+      </w:r>
+    </w:p>
+    <w:p>
+      <w:pPr>
+        <w:jc w:val="both"/>
+      </w:pPr>
+      <w:r>
+        <w:t xml:space="preserve">Se fizer duplo clique na coluna </w:t>
+      </w:r>
+      <w:r>
+        <w:rPr>
+          <w:i/>
+          <w:iCs/>
+        </w:rPr>
+        <w:t>ID</w:t>
+      </w:r>
+      <w:r>
+        <w:t xml:space="preserve"> ou clicar no botão direito e no menu </w:t>
+      </w:r>
+      <w:r>
+        <w:rPr>
+          <w:i/>
+          <w:iCs/>
+        </w:rPr>
+        <w:t>Informações</w:t>
+      </w:r>
+      <w:r>
+        <w:t>, poderá visualizar uma janela com as informações do empréstimo, semelhante ao que está na imagem abaixo.</w:t>
+      </w:r>
+    </w:p>
+    <w:p>
+      <w:pPr>
+        <w:pStyle w:val="Ttulo3"/>
+        <w:rPr>
+          <w:b/>
+          <w:bCs/>
+        </w:rPr>
+      </w:pPr>
+      <w:r>
+        <w:rPr>
+          <w:b/>
+          <w:bCs/>
+        </w:rPr>
+        <w:lastRenderedPageBreak/>
+        <w:tab/>
+        <w:t>Visualizar e gerir empréstimo</w:t>
+      </w:r>
+    </w:p>
+    <w:p>
+      <w:pPr>
+        <w:jc w:val="center"/>
+      </w:pPr>
+      <w:r>
+        <w:rPr>
+          <w:noProof/>
+        </w:rPr>
+        <w:drawing>
+          <wp:inline distT="0" distB="0" distL="0" distR="0" wp14:anchorId="77EBD25F" wp14:editId="0A295CAE">
+            <wp:extent cx="3905250" cy="3116467"/>
+            <wp:effectExtent l="0" t="0" r="0" b="8255"/>
+            <wp:docPr id="23" name="Imagem 23" descr="Gerir empréstimo"/>
+            <wp:cNvGraphicFramePr>
+              <a:graphicFrameLocks xmlns:a="http://schemas.openxmlformats.org/drawingml/2006/main" noChangeAspect="1"/>
+            </wp:cNvGraphicFramePr>
+            <a:graphic xmlns:a="http://schemas.openxmlformats.org/drawingml/2006/main">
+              <a:graphicData uri="http://schemas.openxmlformats.org/drawingml/2006/picture">
+                <pic:pic xmlns:pic="http://schemas.openxmlformats.org/drawingml/2006/picture">
+                  <pic:nvPicPr>
+                    <pic:cNvPr id="23" name="19.jpg"/>
+                    <pic:cNvPicPr/>
+                  </pic:nvPicPr>
+                  <pic:blipFill>
+                    <a:blip r:embed="rId32">
+                      <a:extLst>
+                        <a:ext uri="{28A0092B-C50C-407E-A947-70E740481C1C}">
+                          <a14:useLocalDpi xmlns:a14="http://schemas.microsoft.com/office/drawing/2010/main" val="0"/>
+                        </a:ext>
+                      </a:extLst>
+                    </a:blip>
+                    <a:stretch>
+                      <a:fillRect/>
+                    </a:stretch>
+                  </pic:blipFill>
+                  <pic:spPr>
+                    <a:xfrm>
+                      <a:off x="0" y="0"/>
+                      <a:ext cx="3920519" cy="3128652"/>
+                    </a:xfrm>
+                    <a:prstGeom prst="rect">
+                      <a:avLst/>
+                    </a:prstGeom>
+                  </pic:spPr>
+                </pic:pic>
+              </a:graphicData>
+            </a:graphic>
+          </wp:inline>
+        </w:drawing>
+      </w:r>
+    </w:p>
+    <w:p>
+      <w:pPr>
+        <w:jc w:val="both"/>
+      </w:pPr>
+      <w:r>
+        <w:t xml:space="preserve">Nessa janela, semelhante à janela </w:t>
+      </w:r>
+      <w:r>
+        <w:rPr>
+          <w:i/>
+          <w:iCs/>
+        </w:rPr>
+        <w:t>Realiza Empréstimo</w:t>
+      </w:r>
+      <w:r>
+        <w:t>,</w:t>
+      </w:r>
+      <w:r>
+        <w:t xml:space="preserve"> é possível ver o recibo ou gerar um novo recibo para o empréstimo dado. É possível alterar o cliente a quem foi feito o empréstimo. É possível alterar a data em que foi feito o empréstimo e é possível alterar a data limite de devolução. Todas essas operações são intuitivas e simples.</w:t>
+      </w:r>
+    </w:p>
+    <w:p>
+      <w:pPr>
+        <w:pStyle w:val="Ttulo4"/>
+        <w:rPr>
+          <w:b/>
+          <w:bCs/>
+          <w:i w:val="0"/>
+          <w:iCs w:val="0"/>
+        </w:rPr>
+      </w:pPr>
+      <w:r>
+        <w:tab/>
+      </w:r>
+      <w:r>
+        <w:tab/>
+      </w:r>
+      <w:r>
+        <w:rPr>
+          <w:b/>
+          <w:bCs/>
+          <w:i w:val="0"/>
+          <w:iCs w:val="0"/>
+        </w:rPr>
+        <w:tab/>
+        <w:t>Devolver um empréstimo</w:t>
+      </w:r>
+    </w:p>
+    <w:p>
+      <w:pPr>
+        <w:jc w:val="both"/>
+      </w:pPr>
+      <w:r>
+        <w:tab/>
+      </w:r>
+      <w:r>
+        <w:tab/>
+      </w:r>
+      <w:r>
+        <w:tab/>
+        <w:t xml:space="preserve">O processo de devolução de um empréstimo é simples. Basta abrir a janela anterior e clicar em </w:t>
+      </w:r>
+      <w:r>
+        <w:rPr>
+          <w:i/>
+          <w:iCs/>
+        </w:rPr>
+        <w:t>Marcar como devolvido</w:t>
+      </w:r>
+      <w:r>
+        <w:t xml:space="preserve">. Se houver uma multa devido ao atraso na entrega, é preciso pagar o valor que é dito, antes de poder devolver. Ao clicar em </w:t>
+      </w:r>
+      <w:r>
+        <w:rPr>
+          <w:i/>
+          <w:iCs/>
+        </w:rPr>
+        <w:t xml:space="preserve">Pagar multa </w:t>
+      </w:r>
+      <w:r>
+        <w:t>(que aparece ao lado do valor da multa na janela acima, quando esse valor existe), a multa é paga e o empréstimo é automaticamente marcado como devolvido.</w:t>
+      </w:r>
+    </w:p>
+    <w:p>
+      <w:pPr>
+        <w:jc w:val="both"/>
+      </w:pPr>
+    </w:p>
+    <w:p>
+      <w:pPr>
+        <w:pStyle w:val="Ttulo2"/>
+      </w:pPr>
+      <w:r>
+        <w:rPr>
+          <w:b/>
+          <w:bCs/>
+        </w:rPr>
+        <w:t>Janela principal (Clientes)</w:t>
+      </w:r>
+      <w:bookmarkStart w:id="13" w:name="_GoBack"/>
+      <w:bookmarkEnd w:id="13"/>
+    </w:p>
     <w:sectPr>
-      <w:headerReference w:type="default" r:id="rId25"/>
+      <w:headerReference w:type="default" r:id="rId33"/>
       <w:pgSz w:w="11906" w:h="16838"/>
       <w:pgMar w:top="1417" w:right="1701" w:bottom="1417" w:left="1701" w:header="708" w:footer="708" w:gutter="0"/>
       <w:pgNumType w:start="0"/>
@@ -3517,10 +5075,31 @@
       <w:color w:val="1F3763" w:themeColor="accent1" w:themeShade="7F"/>
     </w:rPr>
   </w:style>
+  <w:style w:type="paragraph" w:styleId="Ttulo4">
+    <w:name w:val="heading 4"/>
+    <w:basedOn w:val="Normal"/>
+    <w:next w:val="Normal"/>
+    <w:link w:val="Ttulo4Carter"/>
+    <w:uiPriority w:val="9"/>
+    <w:unhideWhenUsed/>
+    <w:qFormat/>
+    <w:rsid w:val="000629A7"/>
+    <w:pPr>
+      <w:keepNext/>
+      <w:keepLines/>
+      <w:spacing w:before="40" w:after="0"/>
+      <w:outlineLvl w:val="3"/>
+    </w:pPr>
+    <w:rPr>
+      <w:rFonts w:asciiTheme="majorHAnsi" w:eastAsiaTheme="majorEastAsia" w:hAnsiTheme="majorHAnsi" w:cstheme="majorBidi"/>
+      <w:i/>
+      <w:iCs/>
+      <w:color w:val="2F5496" w:themeColor="accent1" w:themeShade="BF"/>
+    </w:rPr>
+  </w:style>
   <w:style w:type="character" w:default="1" w:styleId="Tipodeletrapredefinidodopargrafo">
     <w:name w:val="Default Paragraph Font"/>
     <w:uiPriority w:val="1"/>
-    <w:semiHidden/>
     <w:unhideWhenUsed/>
   </w:style>
   <w:style w:type="table" w:default="1" w:styleId="Tabelanormal">
@@ -3738,6 +5317,20 @@
       <w:spacing w:after="100"/>
       <w:ind w:left="480"/>
     </w:pPr>
+  </w:style>
+  <w:style w:type="character" w:customStyle="1" w:styleId="Ttulo4Carter">
+    <w:name w:val="Título 4 Caráter"/>
+    <w:basedOn w:val="Tipodeletrapredefinidodopargrafo"/>
+    <w:link w:val="Ttulo4"/>
+    <w:uiPriority w:val="9"/>
+    <w:rsid w:val="000629A7"/>
+    <w:rPr>
+      <w:rFonts w:asciiTheme="majorHAnsi" w:eastAsiaTheme="majorEastAsia" w:hAnsiTheme="majorHAnsi" w:cstheme="majorBidi"/>
+      <w:i/>
+      <w:iCs/>
+      <w:color w:val="2F5496" w:themeColor="accent1" w:themeShade="BF"/>
+      <w:lang w:val="pt-PT"/>
+    </w:rPr>
   </w:style>
 </w:styles>
 </file>
@@ -4061,7 +5654,7 @@
 </file>
 
 <file path=customXml/itemProps2.xml><?xml version="1.0" encoding="utf-8"?>
-<ds:datastoreItem xmlns:ds="http://schemas.openxmlformats.org/officeDocument/2006/customXml" ds:itemID="{70A74004-9134-4AE0-B031-0F5F827843FB}">
+<ds:datastoreItem xmlns:ds="http://schemas.openxmlformats.org/officeDocument/2006/customXml" ds:itemID="{CDB4ACE0-C7C2-4026-AB6C-49542B72F55B}">
   <ds:schemaRefs>
     <ds:schemaRef ds:uri="http://schemas.openxmlformats.org/officeDocument/2006/bibliography"/>
   </ds:schemaRefs>

</xml_diff>

<commit_message>
Better layout for UML Class Diagram
</commit_message>
<xml_diff>
--- a/Biblioteca_DAD/Manual_Instrucoes_Biblioteca_DAD_v1.0.docx
+++ b/Biblioteca_DAD/Manual_Instrucoes_Biblioteca_DAD_v1.0.docx
@@ -1225,112 +1225,65 @@
                 </w:rPr>
                 <w:fldChar w:fldCharType="separate"/>
               </w:r>
-              <w:bookmarkStart w:id="0" w:name="_GoBack"/>
-              <w:bookmarkEnd w:id="0"/>
-              <w:r>
-                <w:rPr>
-                  <w:rStyle w:val="Hiperligao"/>
-                  <w:noProof/>
-                </w:rPr>
-                <w:fldChar w:fldCharType="begin"/>
-              </w:r>
-              <w:r>
-                <w:rPr>
-                  <w:rStyle w:val="Hiperligao"/>
-                  <w:noProof/>
-                </w:rPr>
-                <w:instrText xml:space="preserve"> </w:instrText>
-              </w:r>
-              <w:r>
-                <w:rPr>
-                  <w:noProof/>
-                </w:rPr>
-                <w:instrText>HYPERLINK \l "_Toc16625677"</w:instrText>
-              </w:r>
-              <w:r>
-                <w:rPr>
-                  <w:rStyle w:val="Hiperligao"/>
-                  <w:noProof/>
-                </w:rPr>
-                <w:instrText xml:space="preserve"> </w:instrText>
-              </w:r>
-              <w:r>
-                <w:rPr>
-                  <w:rStyle w:val="Hiperligao"/>
-                  <w:noProof/>
-                </w:rPr>
-              </w:r>
-              <w:r>
-                <w:rPr>
-                  <w:rStyle w:val="Hiperligao"/>
-                  <w:noProof/>
-                </w:rPr>
-                <w:fldChar w:fldCharType="separate"/>
-              </w:r>
-              <w:r>
-                <w:rPr>
-                  <w:rStyle w:val="Hiperligao"/>
-                  <w:b/>
-                  <w:bCs/>
-                  <w:noProof/>
-                </w:rPr>
-                <w:t>Requisitos de sistema</w:t>
-              </w:r>
-              <w:r>
-                <w:rPr>
-                  <w:noProof/>
-                  <w:webHidden/>
-                </w:rPr>
-                <w:tab/>
-              </w:r>
-              <w:r>
-                <w:rPr>
-                  <w:noProof/>
-                  <w:webHidden/>
-                </w:rPr>
-                <w:fldChar w:fldCharType="begin"/>
-              </w:r>
-              <w:r>
-                <w:rPr>
-                  <w:noProof/>
-                  <w:webHidden/>
-                </w:rPr>
-                <w:instrText xml:space="preserve"> PAGEREF _Toc16625677 \h </w:instrText>
-              </w:r>
-              <w:r>
-                <w:rPr>
-                  <w:noProof/>
-                  <w:webHidden/>
-                </w:rPr>
-              </w:r>
-              <w:r>
-                <w:rPr>
-                  <w:noProof/>
-                  <w:webHidden/>
-                </w:rPr>
-                <w:fldChar w:fldCharType="separate"/>
-              </w:r>
-              <w:r>
-                <w:rPr>
-                  <w:noProof/>
-                  <w:webHidden/>
-                </w:rPr>
-                <w:t>2</w:t>
-              </w:r>
-              <w:r>
-                <w:rPr>
-                  <w:noProof/>
-                  <w:webHidden/>
-                </w:rPr>
-                <w:fldChar w:fldCharType="end"/>
-              </w:r>
-              <w:r>
-                <w:rPr>
-                  <w:rStyle w:val="Hiperligao"/>
-                  <w:noProof/>
-                </w:rPr>
-                <w:fldChar w:fldCharType="end"/>
-              </w:r>
+              <w:hyperlink w:anchor="_Toc16625677" w:history="1">
+                <w:r>
+                  <w:rPr>
+                    <w:rStyle w:val="Hiperligao"/>
+                    <w:b/>
+                    <w:bCs/>
+                    <w:noProof/>
+                  </w:rPr>
+                  <w:t>Requisitos de sistema</w:t>
+                </w:r>
+                <w:r>
+                  <w:rPr>
+                    <w:noProof/>
+                    <w:webHidden/>
+                  </w:rPr>
+                  <w:tab/>
+                </w:r>
+                <w:r>
+                  <w:rPr>
+                    <w:noProof/>
+                    <w:webHidden/>
+                  </w:rPr>
+                  <w:fldChar w:fldCharType="begin"/>
+                </w:r>
+                <w:r>
+                  <w:rPr>
+                    <w:noProof/>
+                    <w:webHidden/>
+                  </w:rPr>
+                  <w:instrText xml:space="preserve"> PAGEREF _Toc16625677 \h </w:instrText>
+                </w:r>
+                <w:r>
+                  <w:rPr>
+                    <w:noProof/>
+                    <w:webHidden/>
+                  </w:rPr>
+                </w:r>
+                <w:r>
+                  <w:rPr>
+                    <w:noProof/>
+                    <w:webHidden/>
+                  </w:rPr>
+                  <w:fldChar w:fldCharType="separate"/>
+                </w:r>
+                <w:r>
+                  <w:rPr>
+                    <w:noProof/>
+                    <w:webHidden/>
+                  </w:rPr>
+                  <w:t>2</w:t>
+                </w:r>
+                <w:r>
+                  <w:rPr>
+                    <w:noProof/>
+                    <w:webHidden/>
+                  </w:rPr>
+                  <w:fldChar w:fldCharType="end"/>
+                </w:r>
+              </w:hyperlink>
             </w:p>
             <w:p>
               <w:pPr>
@@ -4330,7 +4283,7 @@
               <w:bCs/>
             </w:rPr>
           </w:pPr>
-          <w:bookmarkStart w:id="1" w:name="_Toc16625677"/>
+          <w:bookmarkStart w:id="0" w:name="_Toc16625677"/>
           <w:r>
             <w:rPr>
               <w:b/>
@@ -4338,7 +4291,7 @@
             </w:rPr>
             <w:t>Requisitos de sistema</w:t>
           </w:r>
-          <w:bookmarkEnd w:id="1"/>
+          <w:bookmarkEnd w:id="0"/>
         </w:p>
         <w:p>
           <w:pPr>
@@ -4516,7 +4469,7 @@
           <w:szCs w:val="28"/>
         </w:rPr>
       </w:pPr>
-      <w:bookmarkStart w:id="2" w:name="_Toc16625678"/>
+      <w:bookmarkStart w:id="1" w:name="_Toc16625678"/>
       <w:r>
         <w:rPr>
           <w:b/>
@@ -4534,7 +4487,7 @@
         </w:rPr>
         <w:t>ÃO</w:t>
       </w:r>
-      <w:bookmarkEnd w:id="2"/>
+      <w:bookmarkEnd w:id="1"/>
     </w:p>
     <w:p/>
     <w:p>
@@ -5106,7 +5059,7 @@
           <w:szCs w:val="28"/>
         </w:rPr>
       </w:pPr>
-      <w:bookmarkStart w:id="3" w:name="_Toc16625679"/>
+      <w:bookmarkStart w:id="2" w:name="_Toc16625679"/>
       <w:r>
         <w:rPr>
           <w:b/>
@@ -5116,7 +5069,7 @@
         <w:lastRenderedPageBreak/>
         <w:t>MANUAL DE UTILIZAÇÃO</w:t>
       </w:r>
-      <w:bookmarkEnd w:id="3"/>
+      <w:bookmarkEnd w:id="2"/>
     </w:p>
     <w:p>
       <w:pPr>
@@ -5212,7 +5165,7 @@
           <w:bCs/>
         </w:rPr>
       </w:pPr>
-      <w:bookmarkStart w:id="4" w:name="_Toc16625680"/>
+      <w:bookmarkStart w:id="3" w:name="_Toc16625680"/>
       <w:proofErr w:type="gramStart"/>
       <w:r>
         <w:rPr>
@@ -5221,7 +5174,7 @@
         </w:rPr>
         <w:t>Registro</w:t>
       </w:r>
-      <w:bookmarkEnd w:id="4"/>
+      <w:bookmarkEnd w:id="3"/>
       <w:proofErr w:type="gramEnd"/>
     </w:p>
     <w:p>
@@ -5342,7 +5295,7 @@
           <w:bCs/>
         </w:rPr>
       </w:pPr>
-      <w:bookmarkStart w:id="5" w:name="_Toc16625681"/>
+      <w:bookmarkStart w:id="4" w:name="_Toc16625681"/>
       <w:r>
         <w:rPr>
           <w:b/>
@@ -5351,7 +5304,7 @@
         <w:lastRenderedPageBreak/>
         <w:t>Login</w:t>
       </w:r>
-      <w:bookmarkEnd w:id="5"/>
+      <w:bookmarkEnd w:id="4"/>
     </w:p>
     <w:p>
       <w:pPr>
@@ -5364,7 +5317,7 @@
       <w:r>
         <w:tab/>
       </w:r>
-      <w:bookmarkStart w:id="6" w:name="_Toc16625682"/>
+      <w:bookmarkStart w:id="5" w:name="_Toc16625682"/>
       <w:r>
         <w:rPr>
           <w:b/>
@@ -5372,7 +5325,7 @@
         </w:rPr>
         <w:t>Login do Administrador (padrão)</w:t>
       </w:r>
-      <w:bookmarkEnd w:id="6"/>
+      <w:bookmarkEnd w:id="5"/>
     </w:p>
     <w:p>
       <w:pPr>
@@ -5488,7 +5441,7 @@
       <w:r>
         <w:tab/>
       </w:r>
-      <w:bookmarkStart w:id="7" w:name="_Toc16625683"/>
+      <w:bookmarkStart w:id="6" w:name="_Toc16625683"/>
       <w:r>
         <w:rPr>
           <w:b/>
@@ -5496,7 +5449,7 @@
         </w:rPr>
         <w:t>Login normal (funcionários)</w:t>
       </w:r>
-      <w:bookmarkEnd w:id="7"/>
+      <w:bookmarkEnd w:id="6"/>
     </w:p>
     <w:p>
       <w:pPr>
@@ -5578,7 +5531,7 @@
           <w:bCs/>
         </w:rPr>
       </w:pPr>
-      <w:bookmarkStart w:id="8" w:name="_Toc16625684"/>
+      <w:bookmarkStart w:id="7" w:name="_Toc16625684"/>
       <w:r>
         <w:rPr>
           <w:b/>
@@ -5594,7 +5547,7 @@
         </w:rPr>
         <w:t xml:space="preserve"> (Livros)</w:t>
       </w:r>
-      <w:bookmarkEnd w:id="8"/>
+      <w:bookmarkEnd w:id="7"/>
     </w:p>
     <w:p>
       <w:pPr>
@@ -5656,7 +5609,7 @@
           <w:bCs/>
         </w:rPr>
       </w:pPr>
-      <w:bookmarkStart w:id="9" w:name="_Toc16625685"/>
+      <w:bookmarkStart w:id="8" w:name="_Toc16625685"/>
       <w:r>
         <w:rPr>
           <w:b/>
@@ -5664,7 +5617,7 @@
         </w:rPr>
         <w:t>Adicionar Livro</w:t>
       </w:r>
-      <w:bookmarkEnd w:id="9"/>
+      <w:bookmarkEnd w:id="8"/>
     </w:p>
     <w:p>
       <w:pPr>
@@ -5787,7 +5740,7 @@
       <w:r>
         <w:tab/>
       </w:r>
-      <w:bookmarkStart w:id="10" w:name="_Toc16625686"/>
+      <w:bookmarkStart w:id="9" w:name="_Toc16625686"/>
       <w:r>
         <w:rPr>
           <w:b/>
@@ -5795,7 +5748,7 @@
         </w:rPr>
         <w:t>Remover Livro</w:t>
       </w:r>
-      <w:bookmarkEnd w:id="10"/>
+      <w:bookmarkEnd w:id="9"/>
     </w:p>
     <w:p>
       <w:pPr>
@@ -5946,7 +5899,7 @@
         <w:lastRenderedPageBreak/>
         <w:tab/>
       </w:r>
-      <w:bookmarkStart w:id="11" w:name="_Toc16625687"/>
+      <w:bookmarkStart w:id="10" w:name="_Toc16625687"/>
       <w:r>
         <w:rPr>
           <w:b/>
@@ -5954,7 +5907,7 @@
         </w:rPr>
         <w:t>Editar informações de um livro</w:t>
       </w:r>
-      <w:bookmarkEnd w:id="11"/>
+      <w:bookmarkEnd w:id="10"/>
     </w:p>
     <w:p>
       <w:pPr>
@@ -5975,7 +5928,7 @@
       <w:r>
         <w:tab/>
       </w:r>
-      <w:bookmarkStart w:id="12" w:name="_Toc16625688"/>
+      <w:bookmarkStart w:id="11" w:name="_Toc16625688"/>
       <w:r>
         <w:rPr>
           <w:b/>
@@ -5983,7 +5936,7 @@
         </w:rPr>
         <w:t>Ver e editar informações de um livro</w:t>
       </w:r>
-      <w:bookmarkEnd w:id="12"/>
+      <w:bookmarkEnd w:id="11"/>
     </w:p>
     <w:p>
       <w:pPr>
@@ -6105,7 +6058,7 @@
         </w:rPr>
         <w:tab/>
       </w:r>
-      <w:bookmarkStart w:id="13" w:name="_Toc16625689"/>
+      <w:bookmarkStart w:id="12" w:name="_Toc16625689"/>
       <w:r>
         <w:rPr>
           <w:b/>
@@ -6115,7 +6068,7 @@
         </w:rPr>
         <w:t>Adicionar imagem ao livro</w:t>
       </w:r>
-      <w:bookmarkEnd w:id="13"/>
+      <w:bookmarkEnd w:id="12"/>
     </w:p>
     <w:p>
       <w:pPr>
@@ -6206,7 +6159,7 @@
       <w:r>
         <w:tab/>
       </w:r>
-      <w:bookmarkStart w:id="14" w:name="_Toc16625690"/>
+      <w:bookmarkStart w:id="13" w:name="_Toc16625690"/>
       <w:r>
         <w:rPr>
           <w:b/>
@@ -6214,7 +6167,7 @@
         </w:rPr>
         <w:t>Realizar Empréstimo</w:t>
       </w:r>
-      <w:bookmarkEnd w:id="14"/>
+      <w:bookmarkEnd w:id="13"/>
     </w:p>
     <w:p>
       <w:pPr>
@@ -6532,7 +6485,7 @@
         <w:lastRenderedPageBreak/>
         <w:tab/>
       </w:r>
-      <w:bookmarkStart w:id="15" w:name="_Toc16625691"/>
+      <w:bookmarkStart w:id="14" w:name="_Toc16625691"/>
       <w:r>
         <w:rPr>
           <w:b/>
@@ -6540,7 +6493,7 @@
         </w:rPr>
         <w:t>Pesquisa</w:t>
       </w:r>
-      <w:bookmarkEnd w:id="15"/>
+      <w:bookmarkEnd w:id="14"/>
     </w:p>
     <w:p>
       <w:pPr>
@@ -6612,7 +6565,7 @@
       <w:r>
         <w:tab/>
       </w:r>
-      <w:bookmarkStart w:id="16" w:name="_Toc16625692"/>
+      <w:bookmarkStart w:id="15" w:name="_Toc16625692"/>
       <w:r>
         <w:rPr>
           <w:b/>
@@ -6620,7 +6573,7 @@
         </w:rPr>
         <w:t>Sair</w:t>
       </w:r>
-      <w:bookmarkEnd w:id="16"/>
+      <w:bookmarkEnd w:id="15"/>
     </w:p>
     <w:p>
       <w:pPr>
@@ -6659,7 +6612,7 @@
       <w:r>
         <w:tab/>
       </w:r>
-      <w:bookmarkStart w:id="17" w:name="_Toc16625693"/>
+      <w:bookmarkStart w:id="16" w:name="_Toc16625693"/>
       <w:r>
         <w:rPr>
           <w:b/>
@@ -6667,7 +6620,7 @@
         </w:rPr>
         <w:t>Atualizar tabela(s)</w:t>
       </w:r>
-      <w:bookmarkEnd w:id="17"/>
+      <w:bookmarkEnd w:id="16"/>
     </w:p>
     <w:p>
       <w:pPr>
@@ -6691,7 +6644,7 @@
       <w:r>
         <w:tab/>
       </w:r>
-      <w:bookmarkStart w:id="18" w:name="_Toc16625694"/>
+      <w:bookmarkStart w:id="17" w:name="_Toc16625694"/>
       <w:r>
         <w:rPr>
           <w:b/>
@@ -6699,7 +6652,7 @@
         </w:rPr>
         <w:t>Ordenar Livros</w:t>
       </w:r>
-      <w:bookmarkEnd w:id="18"/>
+      <w:bookmarkEnd w:id="17"/>
     </w:p>
     <w:p>
       <w:pPr>
@@ -6722,7 +6675,7 @@
           <w:bCs/>
         </w:rPr>
       </w:pPr>
-      <w:bookmarkStart w:id="19" w:name="_Toc16625695"/>
+      <w:bookmarkStart w:id="18" w:name="_Toc16625695"/>
       <w:r>
         <w:rPr>
           <w:b/>
@@ -6730,7 +6683,7 @@
         </w:rPr>
         <w:t>Janela principal (Empréstimos)</w:t>
       </w:r>
-      <w:bookmarkEnd w:id="19"/>
+      <w:bookmarkEnd w:id="18"/>
     </w:p>
     <w:p>
       <w:pPr>
@@ -6858,7 +6811,7 @@
         <w:lastRenderedPageBreak/>
         <w:tab/>
       </w:r>
-      <w:bookmarkStart w:id="20" w:name="_Toc16625696"/>
+      <w:bookmarkStart w:id="19" w:name="_Toc16625696"/>
       <w:r>
         <w:rPr>
           <w:b/>
@@ -6866,7 +6819,7 @@
         </w:rPr>
         <w:t>Visualizar e gerir empréstimo</w:t>
       </w:r>
-      <w:bookmarkEnd w:id="20"/>
+      <w:bookmarkEnd w:id="19"/>
     </w:p>
     <w:p>
       <w:pPr>
@@ -6965,7 +6918,7 @@
         </w:rPr>
         <w:tab/>
       </w:r>
-      <w:bookmarkStart w:id="21" w:name="_Toc16625697"/>
+      <w:bookmarkStart w:id="20" w:name="_Toc16625697"/>
       <w:r>
         <w:rPr>
           <w:b/>
@@ -6975,7 +6928,7 @@
         </w:rPr>
         <w:t>Devolver um empréstimo</w:t>
       </w:r>
-      <w:bookmarkEnd w:id="21"/>
+      <w:bookmarkEnd w:id="20"/>
     </w:p>
     <w:p>
       <w:pPr>
@@ -7014,7 +6967,7 @@
       <w:pPr>
         <w:pStyle w:val="Ttulo2"/>
       </w:pPr>
-      <w:bookmarkStart w:id="22" w:name="_Toc16625698"/>
+      <w:bookmarkStart w:id="21" w:name="_Toc16625698"/>
       <w:r>
         <w:rPr>
           <w:b/>
@@ -7022,7 +6975,7 @@
         </w:rPr>
         <w:t>Janela principal (Clientes)</w:t>
       </w:r>
-      <w:bookmarkEnd w:id="22"/>
+      <w:bookmarkEnd w:id="21"/>
     </w:p>
     <w:p>
       <w:pPr>
@@ -7092,7 +7045,7 @@
       <w:r>
         <w:tab/>
       </w:r>
-      <w:bookmarkStart w:id="23" w:name="_Toc16625699"/>
+      <w:bookmarkStart w:id="22" w:name="_Toc16625699"/>
       <w:r>
         <w:rPr>
           <w:b/>
@@ -7100,7 +7053,7 @@
         </w:rPr>
         <w:t>Adicionar cliente</w:t>
       </w:r>
-      <w:bookmarkEnd w:id="23"/>
+      <w:bookmarkEnd w:id="22"/>
     </w:p>
     <w:p>
       <w:pPr>
@@ -7164,7 +7117,7 @@
       <w:r>
         <w:tab/>
       </w:r>
-      <w:bookmarkStart w:id="24" w:name="_Toc16625700"/>
+      <w:bookmarkStart w:id="23" w:name="_Toc16625700"/>
       <w:r>
         <w:rPr>
           <w:b/>
@@ -7172,7 +7125,7 @@
         </w:rPr>
         <w:t>Editar e visualizar dados do cliente</w:t>
       </w:r>
-      <w:bookmarkEnd w:id="24"/>
+      <w:bookmarkEnd w:id="23"/>
     </w:p>
     <w:p>
       <w:pPr>
@@ -7293,7 +7246,7 @@
           <w:bCs/>
         </w:rPr>
       </w:pPr>
-      <w:bookmarkStart w:id="25" w:name="_Toc16625701"/>
+      <w:bookmarkStart w:id="24" w:name="_Toc16625701"/>
       <w:r>
         <w:rPr>
           <w:b/>
@@ -7301,7 +7254,7 @@
         </w:rPr>
         <w:t>Anular e Refazer</w:t>
       </w:r>
-      <w:bookmarkEnd w:id="25"/>
+      <w:bookmarkEnd w:id="24"/>
     </w:p>
     <w:p>
       <w:pPr>
@@ -7399,7 +7352,7 @@
           <w:bCs/>
         </w:rPr>
       </w:pPr>
-      <w:bookmarkStart w:id="26" w:name="_Toc16625702"/>
+      <w:bookmarkStart w:id="25" w:name="_Toc16625702"/>
       <w:r>
         <w:rPr>
           <w:b/>
@@ -7407,7 +7360,7 @@
         </w:rPr>
         <w:t>Cópia de Segurança</w:t>
       </w:r>
-      <w:bookmarkEnd w:id="26"/>
+      <w:bookmarkEnd w:id="25"/>
     </w:p>
     <w:p>
       <w:pPr>
@@ -7543,7 +7496,7 @@
           <w:bCs/>
         </w:rPr>
       </w:pPr>
-      <w:bookmarkStart w:id="27" w:name="_Toc16625703"/>
+      <w:bookmarkStart w:id="26" w:name="_Toc16625703"/>
       <w:r>
         <w:rPr>
           <w:b/>
@@ -7551,7 +7504,7 @@
         </w:rPr>
         <w:t>Restaurar Cópia de Segurança</w:t>
       </w:r>
-      <w:bookmarkEnd w:id="27"/>
+      <w:bookmarkEnd w:id="26"/>
     </w:p>
     <w:p>
       <w:pPr>
@@ -7668,7 +7621,7 @@
           <w:bCs/>
         </w:rPr>
       </w:pPr>
-      <w:bookmarkStart w:id="28" w:name="_Toc16625704"/>
+      <w:bookmarkStart w:id="27" w:name="_Toc16625704"/>
       <w:r>
         <w:rPr>
           <w:b/>
@@ -7676,7 +7629,7 @@
         </w:rPr>
         <w:t>Configurações</w:t>
       </w:r>
-      <w:bookmarkEnd w:id="28"/>
+      <w:bookmarkEnd w:id="27"/>
     </w:p>
     <w:p>
       <w:pPr>
@@ -7756,7 +7709,7 @@
       <w:r>
         <w:tab/>
       </w:r>
-      <w:bookmarkStart w:id="29" w:name="_Toc16625705"/>
+      <w:bookmarkStart w:id="28" w:name="_Toc16625705"/>
       <w:r>
         <w:rPr>
           <w:b/>
@@ -7766,7 +7719,7 @@
         </w:rPr>
         <w:t>Alterar valor da multa</w:t>
       </w:r>
-      <w:bookmarkEnd w:id="29"/>
+      <w:bookmarkEnd w:id="28"/>
     </w:p>
     <w:p>
       <w:pPr>
@@ -7795,7 +7748,7 @@
       <w:r>
         <w:tab/>
       </w:r>
-      <w:bookmarkStart w:id="30" w:name="_Toc16625706"/>
+      <w:bookmarkStart w:id="29" w:name="_Toc16625706"/>
       <w:r>
         <w:rPr>
           <w:b/>
@@ -7805,7 +7758,7 @@
         </w:rPr>
         <w:t>Adicionar Funcionário</w:t>
       </w:r>
-      <w:bookmarkEnd w:id="30"/>
+      <w:bookmarkEnd w:id="29"/>
     </w:p>
     <w:p>
       <w:pPr>
@@ -7864,7 +7817,7 @@
         </w:rPr>
         <w:tab/>
       </w:r>
-      <w:bookmarkStart w:id="31" w:name="_Toc16625707"/>
+      <w:bookmarkStart w:id="30" w:name="_Toc16625707"/>
       <w:r>
         <w:rPr>
           <w:b/>
@@ -7874,7 +7827,7 @@
         </w:rPr>
         <w:t>Gerir Funcionários</w:t>
       </w:r>
-      <w:bookmarkEnd w:id="31"/>
+      <w:bookmarkEnd w:id="30"/>
     </w:p>
     <w:p>
       <w:pPr>
@@ -7998,7 +7951,7 @@
       <w:r>
         <w:tab/>
       </w:r>
-      <w:bookmarkStart w:id="32" w:name="_Toc16625708"/>
+      <w:bookmarkStart w:id="31" w:name="_Toc16625708"/>
       <w:r>
         <w:rPr>
           <w:b/>
@@ -8006,7 +7959,7 @@
         </w:rPr>
         <w:t>Apagar funcionário ou alterar senha</w:t>
       </w:r>
-      <w:bookmarkEnd w:id="32"/>
+      <w:bookmarkEnd w:id="31"/>
     </w:p>
     <w:p>
       <w:pPr>
@@ -8029,7 +7982,7 @@
       <w:r>
         <w:tab/>
       </w:r>
-      <w:bookmarkStart w:id="33" w:name="_Toc16625709"/>
+      <w:bookmarkStart w:id="32" w:name="_Toc16625709"/>
       <w:r>
         <w:rPr>
           <w:b/>
@@ -8039,7 +7992,7 @@
         </w:rPr>
         <w:t>Alterar Senha</w:t>
       </w:r>
-      <w:bookmarkEnd w:id="33"/>
+      <w:bookmarkEnd w:id="32"/>
     </w:p>
     <w:p>
       <w:pPr>
@@ -8169,7 +8122,7 @@
         </w:rPr>
         <w:t xml:space="preserve"> </w:t>
       </w:r>
-      <w:bookmarkStart w:id="34" w:name="_Toc16625710"/>
+      <w:bookmarkStart w:id="33" w:name="_Toc16625710"/>
       <w:r>
         <w:rPr>
           <w:b/>
@@ -8177,7 +8130,7 @@
         </w:rPr>
         <w:t>Ver Estatísticas</w:t>
       </w:r>
-      <w:bookmarkEnd w:id="34"/>
+      <w:bookmarkEnd w:id="33"/>
     </w:p>
     <w:p>
       <w:pPr>
@@ -8246,7 +8199,7 @@
           <w:bCs/>
         </w:rPr>
       </w:pPr>
-      <w:bookmarkStart w:id="35" w:name="_Toc16625711"/>
+      <w:bookmarkStart w:id="34" w:name="_Toc16625711"/>
       <w:r>
         <w:rPr>
           <w:b/>
@@ -8254,7 +8207,7 @@
         </w:rPr>
         <w:t>Limpar espaço</w:t>
       </w:r>
-      <w:bookmarkEnd w:id="35"/>
+      <w:bookmarkEnd w:id="34"/>
     </w:p>
     <w:p>
       <w:pPr>
@@ -8336,7 +8289,7 @@
           <w:bCs/>
         </w:rPr>
       </w:pPr>
-      <w:bookmarkStart w:id="36" w:name="_Toc16625712"/>
+      <w:bookmarkStart w:id="35" w:name="_Toc16625712"/>
       <w:r>
         <w:rPr>
           <w:b/>
@@ -8345,7 +8298,7 @@
         <w:lastRenderedPageBreak/>
         <w:t>Ajuda</w:t>
       </w:r>
-      <w:bookmarkEnd w:id="36"/>
+      <w:bookmarkEnd w:id="35"/>
     </w:p>
     <w:p>
       <w:pPr>
@@ -8358,7 +8311,7 @@
       <w:r>
         <w:tab/>
       </w:r>
-      <w:bookmarkStart w:id="37" w:name="_Toc16625713"/>
+      <w:bookmarkStart w:id="36" w:name="_Toc16625713"/>
       <w:r>
         <w:rPr>
           <w:b/>
@@ -8366,7 +8319,7 @@
         </w:rPr>
         <w:t>Manual de Instruções</w:t>
       </w:r>
-      <w:bookmarkEnd w:id="37"/>
+      <w:bookmarkEnd w:id="36"/>
     </w:p>
     <w:p>
       <w:r>
@@ -8384,7 +8337,7 @@
       <w:r>
         <w:tab/>
       </w:r>
-      <w:bookmarkStart w:id="38" w:name="_Toc16625714"/>
+      <w:bookmarkStart w:id="37" w:name="_Toc16625714"/>
       <w:r>
         <w:rPr>
           <w:b/>
@@ -8392,7 +8345,7 @@
         </w:rPr>
         <w:t>Relatar Erro</w:t>
       </w:r>
-      <w:bookmarkEnd w:id="38"/>
+      <w:bookmarkEnd w:id="37"/>
     </w:p>
     <w:p>
       <w:pPr>
@@ -8601,7 +8554,7 @@
           <w:bCs/>
         </w:rPr>
       </w:pPr>
-      <w:bookmarkStart w:id="39" w:name="_Toc16625715"/>
+      <w:bookmarkStart w:id="38" w:name="_Toc16625715"/>
       <w:r>
         <w:rPr>
           <w:b/>
@@ -8609,7 +8562,7 @@
         </w:rPr>
         <w:t>Sobre</w:t>
       </w:r>
-      <w:bookmarkEnd w:id="39"/>
+      <w:bookmarkEnd w:id="38"/>
     </w:p>
     <w:p>
       <w:r>
@@ -8958,7 +8911,7 @@
           <w:bCs/>
         </w:rPr>
       </w:pPr>
-      <w:bookmarkStart w:id="40" w:name="_Toc16625716"/>
+      <w:bookmarkStart w:id="39" w:name="_Toc16625716"/>
       <w:r>
         <w:rPr>
           <w:b/>
@@ -8966,7 +8919,7 @@
         </w:rPr>
         <w:t>Dúvidas e Sugestões</w:t>
       </w:r>
-      <w:bookmarkEnd w:id="40"/>
+      <w:bookmarkEnd w:id="39"/>
     </w:p>
     <w:p>
       <w:pPr>
@@ -8984,7 +8937,7 @@
           <w:bCs/>
         </w:rPr>
       </w:pPr>
-      <w:bookmarkStart w:id="41" w:name="_Toc16625717"/>
+      <w:bookmarkStart w:id="40" w:name="_Toc16625717"/>
       <w:r>
         <w:rPr>
           <w:b/>
@@ -8992,20 +8945,21 @@
         </w:rPr>
         <w:t>Extra – Diagrama de classes UML do projeto</w:t>
       </w:r>
-      <w:bookmarkEnd w:id="41"/>
+      <w:bookmarkEnd w:id="40"/>
     </w:p>
     <w:p>
       <w:pPr>
         <w:jc w:val="center"/>
       </w:pPr>
+      <w:bookmarkStart w:id="41" w:name="_GoBack"/>
       <w:r>
         <w:rPr>
           <w:noProof/>
         </w:rPr>
         <w:drawing>
-          <wp:inline distT="0" distB="0" distL="0" distR="0" wp14:anchorId="18F71046" wp14:editId="07206520">
-            <wp:extent cx="5374765" cy="3124200"/>
-            <wp:effectExtent l="0" t="0" r="0" b="0"/>
+          <wp:inline distT="0" distB="0" distL="0" distR="0" wp14:anchorId="18F71046" wp14:editId="0A87CEA1">
+            <wp:extent cx="5385366" cy="3126932"/>
+            <wp:effectExtent l="0" t="0" r="6350" b="0"/>
             <wp:docPr id="33" name="Imagem 33"/>
             <wp:cNvGraphicFramePr>
               <a:graphicFrameLocks xmlns:a="http://schemas.openxmlformats.org/drawingml/2006/main" noChangeAspect="1"/>
@@ -9027,7 +8981,6 @@
                         </a:ext>
                       </a:extLst>
                     </a:blip>
-                    <a:srcRect/>
                     <a:stretch>
                       <a:fillRect/>
                     </a:stretch>
@@ -9035,7 +8988,7 @@
                   <pic:spPr bwMode="auto">
                     <a:xfrm>
                       <a:off x="0" y="0"/>
-                      <a:ext cx="5385366" cy="3130362"/>
+                      <a:ext cx="5385366" cy="3126932"/>
                     </a:xfrm>
                     <a:prstGeom prst="rect">
                       <a:avLst/>
@@ -9051,6 +9004,7 @@
           </wp:inline>
         </w:drawing>
       </w:r>
+      <w:bookmarkEnd w:id="41"/>
     </w:p>
     <w:sectPr>
       <w:headerReference w:type="default" r:id="rId64"/>
@@ -10301,7 +10255,7 @@
 </file>
 
 <file path=customXml/itemProps2.xml><?xml version="1.0" encoding="utf-8"?>
-<ds:datastoreItem xmlns:ds="http://schemas.openxmlformats.org/officeDocument/2006/customXml" ds:itemID="{7F868B57-C72F-41BB-96DF-D2C73A77BAB1}">
+<ds:datastoreItem xmlns:ds="http://schemas.openxmlformats.org/officeDocument/2006/customXml" ds:itemID="{8B83AC3E-6ECC-4EF0-A712-42B3C499204B}">
   <ds:schemaRefs>
     <ds:schemaRef ds:uri="http://schemas.openxmlformats.org/officeDocument/2006/bibliography"/>
   </ds:schemaRefs>

</xml_diff>